<commit_message>
fix die word ding jajaj
</commit_message>
<xml_diff>
--- a/Documentatie/Functioneel ontwerp.docx
+++ b/Documentatie/Functioneel ontwerp.docx
@@ -119,7 +119,7 @@
                                 <w:sdtContent>
                                   <w:p>
                                     <w:pPr>
-                                      <w:pStyle w:val="Geenafstand"/>
+                                      <w:pStyle w:val="NoSpacing"/>
                                       <w:jc w:val="right"/>
                                       <w:rPr>
                                         <w:caps/>
@@ -193,7 +193,7 @@
                           <w:sdtContent>
                             <w:p>
                               <w:pPr>
-                                <w:pStyle w:val="Geenafstand"/>
+                                <w:pStyle w:val="NoSpacing"/>
                                 <w:jc w:val="right"/>
                                 <w:rPr>
                                   <w:caps/>
@@ -312,7 +312,7 @@
                                 <w:sdtContent>
                                   <w:p>
                                     <w:pPr>
-                                      <w:pStyle w:val="Geenafstand"/>
+                                      <w:pStyle w:val="NoSpacing"/>
                                       <w:jc w:val="right"/>
                                       <w:rPr>
                                         <w:caps/>
@@ -338,7 +338,18 @@
                                         <w:szCs w:val="28"/>
                                         <w:lang w:val="en-GB"/>
                                       </w:rPr>
-                                      <w:t xml:space="preserve"> Broers</w:t>
+                                      <w:t xml:space="preserve"> </w:t>
+                                    </w:r>
+                                    <w:proofErr w:type="gramStart"/>
+                                    <w:r>
+                                      <w:rPr>
+                                        <w:caps/>
+                                        <w:color w:val="262626" w:themeColor="text1" w:themeTint="D9"/>
+                                        <w:sz w:val="28"/>
+                                        <w:szCs w:val="28"/>
+                                        <w:lang w:val="en-GB"/>
+                                      </w:rPr>
+                                      <w:t>Broers</w:t>
                                     </w:r>
                                     <w:r>
                                       <w:rPr>
@@ -358,14 +369,25 @@
                                         <w:szCs w:val="28"/>
                                         <w:lang w:val="en-GB"/>
                                       </w:rPr>
-                                      <w:t>, Hidde Woudsma</w:t>
+                                      <w:t>,</w:t>
+                                    </w:r>
+                                    <w:proofErr w:type="gramEnd"/>
+                                    <w:r>
+                                      <w:rPr>
+                                        <w:caps/>
+                                        <w:color w:val="262626" w:themeColor="text1" w:themeTint="D9"/>
+                                        <w:sz w:val="28"/>
+                                        <w:szCs w:val="28"/>
+                                        <w:lang w:val="en-GB"/>
+                                      </w:rPr>
+                                      <w:t xml:space="preserve"> Hidde Woudsma</w:t>
                                     </w:r>
                                   </w:p>
                                 </w:sdtContent>
                               </w:sdt>
                               <w:p>
                                 <w:pPr>
-                                  <w:pStyle w:val="Geenafstand"/>
+                                  <w:pStyle w:val="NoSpacing"/>
                                   <w:jc w:val="right"/>
                                   <w:rPr>
                                     <w:caps/>
@@ -405,7 +427,7 @@
                               </w:p>
                               <w:p>
                                 <w:pPr>
-                                  <w:pStyle w:val="Geenafstand"/>
+                                  <w:pStyle w:val="NoSpacing"/>
                                   <w:jc w:val="right"/>
                                   <w:rPr>
                                     <w:caps/>
@@ -492,7 +514,7 @@
                           <w:sdtContent>
                             <w:p>
                               <w:pPr>
-                                <w:pStyle w:val="Geenafstand"/>
+                                <w:pStyle w:val="NoSpacing"/>
                                 <w:jc w:val="right"/>
                                 <w:rPr>
                                   <w:caps/>
@@ -518,7 +540,18 @@
                                   <w:szCs w:val="28"/>
                                   <w:lang w:val="en-GB"/>
                                 </w:rPr>
-                                <w:t xml:space="preserve"> Broers</w:t>
+                                <w:t xml:space="preserve"> </w:t>
+                              </w:r>
+                              <w:proofErr w:type="gramStart"/>
+                              <w:r>
+                                <w:rPr>
+                                  <w:caps/>
+                                  <w:color w:val="262626" w:themeColor="text1" w:themeTint="D9"/>
+                                  <w:sz w:val="28"/>
+                                  <w:szCs w:val="28"/>
+                                  <w:lang w:val="en-GB"/>
+                                </w:rPr>
+                                <w:t>Broers</w:t>
                               </w:r>
                               <w:r>
                                 <w:rPr>
@@ -538,14 +571,25 @@
                                   <w:szCs w:val="28"/>
                                   <w:lang w:val="en-GB"/>
                                 </w:rPr>
-                                <w:t>, Hidde Woudsma</w:t>
+                                <w:t>,</w:t>
+                              </w:r>
+                              <w:proofErr w:type="gramEnd"/>
+                              <w:r>
+                                <w:rPr>
+                                  <w:caps/>
+                                  <w:color w:val="262626" w:themeColor="text1" w:themeTint="D9"/>
+                                  <w:sz w:val="28"/>
+                                  <w:szCs w:val="28"/>
+                                  <w:lang w:val="en-GB"/>
+                                </w:rPr>
+                                <w:t xml:space="preserve"> Hidde Woudsma</w:t>
                               </w:r>
                             </w:p>
                           </w:sdtContent>
                         </w:sdt>
                         <w:p>
                           <w:pPr>
-                            <w:pStyle w:val="Geenafstand"/>
+                            <w:pStyle w:val="NoSpacing"/>
                             <w:jc w:val="right"/>
                             <w:rPr>
                               <w:caps/>
@@ -585,7 +629,7 @@
                         </w:p>
                         <w:p>
                           <w:pPr>
-                            <w:pStyle w:val="Geenafstand"/>
+                            <w:pStyle w:val="NoSpacing"/>
                             <w:jc w:val="right"/>
                             <w:rPr>
                               <w:caps/>
@@ -711,7 +755,7 @@
                             <w:txbxContent>
                               <w:p>
                                 <w:pPr>
-                                  <w:pStyle w:val="Geenafstand"/>
+                                  <w:pStyle w:val="NoSpacing"/>
                                   <w:jc w:val="right"/>
                                   <w:rPr>
                                     <w:caps/>
@@ -767,7 +811,7 @@
                                 <w:sdtContent>
                                   <w:p>
                                     <w:pPr>
-                                      <w:pStyle w:val="Geenafstand"/>
+                                      <w:pStyle w:val="NoSpacing"/>
                                       <w:jc w:val="right"/>
                                       <w:rPr>
                                         <w:smallCaps/>
@@ -816,7 +860,7 @@
                       <w:txbxContent>
                         <w:p>
                           <w:pPr>
-                            <w:pStyle w:val="Geenafstand"/>
+                            <w:pStyle w:val="NoSpacing"/>
                             <w:jc w:val="right"/>
                             <w:rPr>
                               <w:caps/>
@@ -872,7 +916,7 @@
                           <w:sdtContent>
                             <w:p>
                               <w:pPr>
-                                <w:pStyle w:val="Geenafstand"/>
+                                <w:pStyle w:val="NoSpacing"/>
                                 <w:jc w:val="right"/>
                                 <w:rPr>
                                   <w:smallCaps/>
@@ -1064,6 +1108,10 @@
     <w:sdt>
       <w:sdtPr>
         <w:rPr>
+          <w:rFonts w:asciiTheme="minorHAnsi" w:eastAsiaTheme="minorHAnsi" w:hAnsiTheme="minorHAnsi" w:cstheme="minorBidi"/>
+          <w:color w:val="auto"/>
+          <w:sz w:val="22"/>
+          <w:szCs w:val="22"/>
           <w:lang w:val="nl-NL"/>
         </w:rPr>
         <w:id w:val="867189110"/>
@@ -1074,19 +1122,14 @@
       </w:sdtPr>
       <w:sdtEndPr>
         <w:rPr>
-          <w:rFonts w:asciiTheme="minorHAnsi" w:eastAsiaTheme="minorHAnsi" w:hAnsiTheme="minorHAnsi" w:cstheme="minorBidi"/>
           <w:b/>
           <w:bCs/>
-          <w:color w:val="auto"/>
-          <w:sz w:val="22"/>
-          <w:szCs w:val="22"/>
-          <w:lang/>
         </w:rPr>
       </w:sdtEndPr>
       <w:sdtContent>
         <w:p>
           <w:pPr>
-            <w:pStyle w:val="Kopvaninhoudsopgave"/>
+            <w:pStyle w:val="TOCHeading"/>
           </w:pPr>
           <w:r>
             <w:rPr>
@@ -1094,12 +1137,10 @@
             </w:rPr>
             <w:t>Inhoudsopgave</w:t>
           </w:r>
-          <w:bookmarkStart w:id="0" w:name="_GoBack"/>
-          <w:bookmarkEnd w:id="0"/>
         </w:p>
         <w:p>
           <w:pPr>
-            <w:pStyle w:val="Inhopg1"/>
+            <w:pStyle w:val="TOC1"/>
             <w:tabs>
               <w:tab w:val="left" w:pos="440"/>
               <w:tab w:val="right" w:leader="dot" w:pos="9016"/>
@@ -1196,7 +1237,7 @@
         </w:p>
         <w:p>
           <w:pPr>
-            <w:pStyle w:val="Inhopg1"/>
+            <w:pStyle w:val="TOC1"/>
             <w:tabs>
               <w:tab w:val="left" w:pos="440"/>
               <w:tab w:val="right" w:leader="dot" w:pos="9016"/>
@@ -1284,7 +1325,7 @@
         </w:p>
         <w:p>
           <w:pPr>
-            <w:pStyle w:val="Inhopg1"/>
+            <w:pStyle w:val="TOC1"/>
             <w:tabs>
               <w:tab w:val="left" w:pos="440"/>
               <w:tab w:val="right" w:leader="dot" w:pos="9016"/>
@@ -1372,7 +1413,7 @@
         </w:p>
         <w:p>
           <w:pPr>
-            <w:pStyle w:val="Inhopg1"/>
+            <w:pStyle w:val="TOC1"/>
             <w:tabs>
               <w:tab w:val="left" w:pos="440"/>
               <w:tab w:val="right" w:leader="dot" w:pos="9016"/>
@@ -1460,7 +1501,7 @@
         </w:p>
         <w:p>
           <w:pPr>
-            <w:pStyle w:val="Inhopg1"/>
+            <w:pStyle w:val="TOC1"/>
             <w:tabs>
               <w:tab w:val="left" w:pos="440"/>
               <w:tab w:val="right" w:leader="dot" w:pos="9016"/>
@@ -1548,7 +1589,7 @@
         </w:p>
         <w:p>
           <w:pPr>
-            <w:pStyle w:val="Inhopg2"/>
+            <w:pStyle w:val="TOC2"/>
             <w:tabs>
               <w:tab w:val="right" w:leader="dot" w:pos="9016"/>
             </w:tabs>
@@ -1619,7 +1660,7 @@
         </w:p>
         <w:p>
           <w:pPr>
-            <w:pStyle w:val="Inhopg2"/>
+            <w:pStyle w:val="TOC2"/>
             <w:tabs>
               <w:tab w:val="right" w:leader="dot" w:pos="9016"/>
             </w:tabs>
@@ -1690,7 +1731,7 @@
         </w:p>
         <w:p>
           <w:pPr>
-            <w:pStyle w:val="Inhopg3"/>
+            <w:pStyle w:val="TOC3"/>
             <w:tabs>
               <w:tab w:val="right" w:leader="dot" w:pos="9016"/>
             </w:tabs>
@@ -1761,7 +1802,7 @@
         </w:p>
         <w:p>
           <w:pPr>
-            <w:pStyle w:val="Inhopg3"/>
+            <w:pStyle w:val="TOC3"/>
             <w:tabs>
               <w:tab w:val="right" w:leader="dot" w:pos="9016"/>
             </w:tabs>
@@ -1832,7 +1873,7 @@
         </w:p>
         <w:p>
           <w:pPr>
-            <w:pStyle w:val="Inhopg3"/>
+            <w:pStyle w:val="TOC3"/>
             <w:tabs>
               <w:tab w:val="right" w:leader="dot" w:pos="9016"/>
             </w:tabs>
@@ -1903,7 +1944,7 @@
         </w:p>
         <w:p>
           <w:pPr>
-            <w:pStyle w:val="Inhopg3"/>
+            <w:pStyle w:val="TOC3"/>
             <w:tabs>
               <w:tab w:val="right" w:leader="dot" w:pos="9016"/>
             </w:tabs>
@@ -1974,7 +2015,7 @@
         </w:p>
         <w:p>
           <w:pPr>
-            <w:pStyle w:val="Inhopg2"/>
+            <w:pStyle w:val="TOC2"/>
             <w:tabs>
               <w:tab w:val="right" w:leader="dot" w:pos="9016"/>
             </w:tabs>
@@ -2045,7 +2086,7 @@
         </w:p>
         <w:p>
           <w:pPr>
-            <w:pStyle w:val="Inhopg2"/>
+            <w:pStyle w:val="TOC2"/>
             <w:tabs>
               <w:tab w:val="right" w:leader="dot" w:pos="9016"/>
             </w:tabs>
@@ -2116,7 +2157,7 @@
         </w:p>
         <w:p>
           <w:pPr>
-            <w:pStyle w:val="Inhopg2"/>
+            <w:pStyle w:val="TOC2"/>
             <w:tabs>
               <w:tab w:val="right" w:leader="dot" w:pos="9016"/>
             </w:tabs>
@@ -2187,7 +2228,7 @@
         </w:p>
         <w:p>
           <w:pPr>
-            <w:pStyle w:val="Inhopg2"/>
+            <w:pStyle w:val="TOC2"/>
             <w:tabs>
               <w:tab w:val="right" w:leader="dot" w:pos="9016"/>
             </w:tabs>
@@ -2258,7 +2299,7 @@
         </w:p>
         <w:p>
           <w:pPr>
-            <w:pStyle w:val="Inhopg2"/>
+            <w:pStyle w:val="TOC2"/>
             <w:tabs>
               <w:tab w:val="right" w:leader="dot" w:pos="9016"/>
             </w:tabs>
@@ -2329,7 +2370,7 @@
         </w:p>
         <w:p>
           <w:pPr>
-            <w:pStyle w:val="Inhopg1"/>
+            <w:pStyle w:val="TOC1"/>
             <w:tabs>
               <w:tab w:val="left" w:pos="440"/>
               <w:tab w:val="right" w:leader="dot" w:pos="9016"/>
@@ -2417,7 +2458,7 @@
         </w:p>
         <w:p>
           <w:pPr>
-            <w:pStyle w:val="Inhopg2"/>
+            <w:pStyle w:val="TOC2"/>
             <w:tabs>
               <w:tab w:val="right" w:leader="dot" w:pos="9016"/>
             </w:tabs>
@@ -2488,7 +2529,7 @@
         </w:p>
         <w:p>
           <w:pPr>
-            <w:pStyle w:val="Inhopg2"/>
+            <w:pStyle w:val="TOC2"/>
             <w:tabs>
               <w:tab w:val="right" w:leader="dot" w:pos="9016"/>
             </w:tabs>
@@ -2559,7 +2600,7 @@
         </w:p>
         <w:p>
           <w:pPr>
-            <w:pStyle w:val="Inhopg1"/>
+            <w:pStyle w:val="TOC1"/>
             <w:tabs>
               <w:tab w:val="left" w:pos="440"/>
               <w:tab w:val="right" w:leader="dot" w:pos="9016"/>
@@ -2653,7 +2694,7 @@
         </w:p>
         <w:p>
           <w:pPr>
-            <w:pStyle w:val="Inhopg1"/>
+            <w:pStyle w:val="TOC1"/>
             <w:tabs>
               <w:tab w:val="left" w:pos="440"/>
               <w:tab w:val="right" w:leader="dot" w:pos="9016"/>
@@ -2741,7 +2782,7 @@
         </w:p>
         <w:p>
           <w:pPr>
-            <w:pStyle w:val="Inhopg2"/>
+            <w:pStyle w:val="TOC2"/>
             <w:tabs>
               <w:tab w:val="right" w:leader="dot" w:pos="9016"/>
             </w:tabs>
@@ -2812,7 +2853,7 @@
         </w:p>
         <w:p>
           <w:pPr>
-            <w:pStyle w:val="Inhopg2"/>
+            <w:pStyle w:val="TOC2"/>
             <w:tabs>
               <w:tab w:val="right" w:leader="dot" w:pos="9016"/>
             </w:tabs>
@@ -2883,7 +2924,7 @@
         </w:p>
         <w:p>
           <w:pPr>
-            <w:pStyle w:val="Inhopg2"/>
+            <w:pStyle w:val="TOC2"/>
             <w:tabs>
               <w:tab w:val="right" w:leader="dot" w:pos="9016"/>
             </w:tabs>
@@ -2954,7 +2995,7 @@
         </w:p>
         <w:p>
           <w:pPr>
-            <w:pStyle w:val="Inhopg2"/>
+            <w:pStyle w:val="TOC2"/>
             <w:tabs>
               <w:tab w:val="right" w:leader="dot" w:pos="9016"/>
             </w:tabs>
@@ -3025,7 +3066,7 @@
         </w:p>
         <w:p>
           <w:pPr>
-            <w:pStyle w:val="Inhopg2"/>
+            <w:pStyle w:val="TOC2"/>
             <w:tabs>
               <w:tab w:val="right" w:leader="dot" w:pos="9016"/>
             </w:tabs>
@@ -3096,7 +3137,7 @@
         </w:p>
         <w:p>
           <w:pPr>
-            <w:pStyle w:val="Inhopg2"/>
+            <w:pStyle w:val="TOC2"/>
             <w:tabs>
               <w:tab w:val="right" w:leader="dot" w:pos="9016"/>
             </w:tabs>
@@ -3167,7 +3208,7 @@
         </w:p>
         <w:p>
           <w:pPr>
-            <w:pStyle w:val="Inhopg1"/>
+            <w:pStyle w:val="TOC1"/>
             <w:tabs>
               <w:tab w:val="left" w:pos="440"/>
               <w:tab w:val="right" w:leader="dot" w:pos="9016"/>
@@ -3255,7 +3296,7 @@
         </w:p>
         <w:p>
           <w:pPr>
-            <w:pStyle w:val="Inhopg2"/>
+            <w:pStyle w:val="TOC2"/>
             <w:tabs>
               <w:tab w:val="right" w:leader="dot" w:pos="9016"/>
             </w:tabs>
@@ -3326,7 +3367,7 @@
         </w:p>
         <w:p>
           <w:pPr>
-            <w:pStyle w:val="Inhopg2"/>
+            <w:pStyle w:val="TOC2"/>
             <w:tabs>
               <w:tab w:val="right" w:leader="dot" w:pos="9016"/>
             </w:tabs>
@@ -3408,124 +3449,124 @@
     </w:sdt>
     <w:p>
       <w:pPr>
-        <w:pStyle w:val="Inhopg3"/>
-      </w:pPr>
-    </w:p>
-    <w:p>
-      <w:pPr>
-        <w:rPr>
-          <w:lang w:val="nl-NL"/>
-        </w:rPr>
-      </w:pPr>
-    </w:p>
-    <w:p>
-      <w:pPr>
-        <w:rPr>
-          <w:lang w:val="nl-NL"/>
-        </w:rPr>
-      </w:pPr>
-    </w:p>
-    <w:p>
-      <w:pPr>
-        <w:rPr>
-          <w:lang w:val="nl-NL"/>
-        </w:rPr>
-      </w:pPr>
-    </w:p>
-    <w:p>
-      <w:pPr>
-        <w:rPr>
-          <w:lang w:val="nl-NL"/>
-        </w:rPr>
-      </w:pPr>
-    </w:p>
-    <w:p>
-      <w:pPr>
-        <w:rPr>
-          <w:lang w:val="nl-NL"/>
-        </w:rPr>
-      </w:pPr>
-    </w:p>
-    <w:p>
-      <w:pPr>
-        <w:rPr>
-          <w:lang w:val="nl-NL"/>
-        </w:rPr>
-      </w:pPr>
-    </w:p>
-    <w:p>
-      <w:pPr>
-        <w:rPr>
-          <w:lang w:val="nl-NL"/>
-        </w:rPr>
-      </w:pPr>
-    </w:p>
-    <w:p>
-      <w:pPr>
-        <w:rPr>
-          <w:lang w:val="nl-NL"/>
-        </w:rPr>
-      </w:pPr>
-    </w:p>
-    <w:p>
-      <w:pPr>
-        <w:rPr>
-          <w:lang w:val="nl-NL"/>
-        </w:rPr>
-      </w:pPr>
-    </w:p>
-    <w:p>
-      <w:pPr>
-        <w:rPr>
-          <w:lang w:val="nl-NL"/>
-        </w:rPr>
-      </w:pPr>
-    </w:p>
-    <w:p>
-      <w:pPr>
-        <w:rPr>
-          <w:lang w:val="nl-NL"/>
-        </w:rPr>
-      </w:pPr>
-    </w:p>
-    <w:p>
-      <w:pPr>
-        <w:rPr>
-          <w:lang w:val="nl-NL"/>
-        </w:rPr>
-      </w:pPr>
-    </w:p>
-    <w:p>
-      <w:pPr>
-        <w:rPr>
-          <w:lang w:val="nl-NL"/>
-        </w:rPr>
-      </w:pPr>
-    </w:p>
-    <w:p>
-      <w:pPr>
-        <w:rPr>
-          <w:lang w:val="nl-NL"/>
-        </w:rPr>
-      </w:pPr>
-    </w:p>
-    <w:p>
-      <w:pPr>
-        <w:rPr>
-          <w:lang w:val="nl-NL"/>
-        </w:rPr>
-      </w:pPr>
-    </w:p>
-    <w:p>
-      <w:pPr>
-        <w:rPr>
-          <w:lang w:val="nl-NL"/>
-        </w:rPr>
-      </w:pPr>
-    </w:p>
-    <w:p>
-      <w:pPr>
-        <w:pStyle w:val="Kop1"/>
+        <w:pStyle w:val="TOC3"/>
+      </w:pPr>
+    </w:p>
+    <w:p>
+      <w:pPr>
+        <w:rPr>
+          <w:lang w:val="nl-NL"/>
+        </w:rPr>
+      </w:pPr>
+    </w:p>
+    <w:p>
+      <w:pPr>
+        <w:rPr>
+          <w:lang w:val="nl-NL"/>
+        </w:rPr>
+      </w:pPr>
+    </w:p>
+    <w:p>
+      <w:pPr>
+        <w:rPr>
+          <w:lang w:val="nl-NL"/>
+        </w:rPr>
+      </w:pPr>
+    </w:p>
+    <w:p>
+      <w:pPr>
+        <w:rPr>
+          <w:lang w:val="nl-NL"/>
+        </w:rPr>
+      </w:pPr>
+    </w:p>
+    <w:p>
+      <w:pPr>
+        <w:rPr>
+          <w:lang w:val="nl-NL"/>
+        </w:rPr>
+      </w:pPr>
+    </w:p>
+    <w:p>
+      <w:pPr>
+        <w:rPr>
+          <w:lang w:val="nl-NL"/>
+        </w:rPr>
+      </w:pPr>
+    </w:p>
+    <w:p>
+      <w:pPr>
+        <w:rPr>
+          <w:lang w:val="nl-NL"/>
+        </w:rPr>
+      </w:pPr>
+    </w:p>
+    <w:p>
+      <w:pPr>
+        <w:rPr>
+          <w:lang w:val="nl-NL"/>
+        </w:rPr>
+      </w:pPr>
+    </w:p>
+    <w:p>
+      <w:pPr>
+        <w:rPr>
+          <w:lang w:val="nl-NL"/>
+        </w:rPr>
+      </w:pPr>
+    </w:p>
+    <w:p>
+      <w:pPr>
+        <w:rPr>
+          <w:lang w:val="nl-NL"/>
+        </w:rPr>
+      </w:pPr>
+    </w:p>
+    <w:p>
+      <w:pPr>
+        <w:rPr>
+          <w:lang w:val="nl-NL"/>
+        </w:rPr>
+      </w:pPr>
+    </w:p>
+    <w:p>
+      <w:pPr>
+        <w:rPr>
+          <w:lang w:val="nl-NL"/>
+        </w:rPr>
+      </w:pPr>
+    </w:p>
+    <w:p>
+      <w:pPr>
+        <w:rPr>
+          <w:lang w:val="nl-NL"/>
+        </w:rPr>
+      </w:pPr>
+    </w:p>
+    <w:p>
+      <w:pPr>
+        <w:rPr>
+          <w:lang w:val="nl-NL"/>
+        </w:rPr>
+      </w:pPr>
+    </w:p>
+    <w:p>
+      <w:pPr>
+        <w:rPr>
+          <w:lang w:val="nl-NL"/>
+        </w:rPr>
+      </w:pPr>
+    </w:p>
+    <w:p>
+      <w:pPr>
+        <w:rPr>
+          <w:lang w:val="nl-NL"/>
+        </w:rPr>
+      </w:pPr>
+    </w:p>
+    <w:p>
+      <w:pPr>
+        <w:pStyle w:val="Heading1"/>
         <w:numPr>
           <w:ilvl w:val="0"/>
           <w:numId w:val="1"/>
@@ -3534,16 +3575,16 @@
           <w:lang w:val="nl-NL"/>
         </w:rPr>
       </w:pPr>
-      <w:bookmarkStart w:id="1" w:name="_Toc509480970"/>
-      <w:bookmarkStart w:id="2" w:name="_Toc509844440"/>
+      <w:bookmarkStart w:id="0" w:name="_Toc509480970"/>
+      <w:bookmarkStart w:id="1" w:name="_Toc509844440"/>
       <w:r>
         <w:rPr>
           <w:lang w:val="nl-NL"/>
         </w:rPr>
         <w:t>Naam van het spel</w:t>
       </w:r>
+      <w:bookmarkEnd w:id="0"/>
       <w:bookmarkEnd w:id="1"/>
-      <w:bookmarkEnd w:id="2"/>
     </w:p>
     <w:p>
       <w:pPr>
@@ -3572,7 +3613,7 @@
     </w:p>
     <w:p>
       <w:pPr>
-        <w:pStyle w:val="Kop1"/>
+        <w:pStyle w:val="Heading1"/>
         <w:numPr>
           <w:ilvl w:val="0"/>
           <w:numId w:val="1"/>
@@ -3581,16 +3622,16 @@
           <w:lang w:val="nl-NL"/>
         </w:rPr>
       </w:pPr>
-      <w:bookmarkStart w:id="3" w:name="_Toc509480971"/>
-      <w:bookmarkStart w:id="4" w:name="_Toc509844441"/>
+      <w:bookmarkStart w:id="2" w:name="_Toc509480971"/>
+      <w:bookmarkStart w:id="3" w:name="_Toc509844441"/>
       <w:r>
         <w:rPr>
           <w:lang w:val="nl-NL"/>
         </w:rPr>
         <w:t>Basis spel</w:t>
       </w:r>
+      <w:bookmarkEnd w:id="2"/>
       <w:bookmarkEnd w:id="3"/>
-      <w:bookmarkEnd w:id="4"/>
     </w:p>
     <w:p>
       <w:pPr>
@@ -3605,6 +3646,7 @@
         <w:t xml:space="preserve">Het spel wordt gebaseerd op het klassieke spel </w:t>
       </w:r>
       <w:proofErr w:type="spellStart"/>
+      <w:proofErr w:type="gramStart"/>
       <w:r>
         <w:rPr>
           <w:lang w:val="nl-NL"/>
@@ -3612,6 +3654,7 @@
         <w:t>pac-man</w:t>
       </w:r>
       <w:proofErr w:type="spellEnd"/>
+      <w:proofErr w:type="gramEnd"/>
       <w:r>
         <w:rPr>
           <w:lang w:val="nl-NL"/>
@@ -3636,7 +3679,7 @@
     </w:p>
     <w:p>
       <w:pPr>
-        <w:pStyle w:val="Kop1"/>
+        <w:pStyle w:val="Heading1"/>
         <w:numPr>
           <w:ilvl w:val="0"/>
           <w:numId w:val="1"/>
@@ -3645,16 +3688,16 @@
           <w:lang w:val="nl-NL"/>
         </w:rPr>
       </w:pPr>
-      <w:bookmarkStart w:id="5" w:name="_Toc509480972"/>
-      <w:bookmarkStart w:id="6" w:name="_Toc509844442"/>
+      <w:bookmarkStart w:id="4" w:name="_Toc509480972"/>
+      <w:bookmarkStart w:id="5" w:name="_Toc509844442"/>
       <w:r>
         <w:rPr>
           <w:lang w:val="nl-NL"/>
         </w:rPr>
         <w:t>Doel van het spel</w:t>
       </w:r>
+      <w:bookmarkEnd w:id="4"/>
       <w:bookmarkEnd w:id="5"/>
-      <w:bookmarkEnd w:id="6"/>
     </w:p>
     <w:p>
       <w:pPr>
@@ -3827,7 +3870,7 @@
     </w:p>
     <w:p>
       <w:pPr>
-        <w:pStyle w:val="Kop1"/>
+        <w:pStyle w:val="Heading1"/>
         <w:numPr>
           <w:ilvl w:val="0"/>
           <w:numId w:val="1"/>
@@ -3836,20 +3879,20 @@
           <w:lang w:val="nl-NL"/>
         </w:rPr>
       </w:pPr>
-      <w:bookmarkStart w:id="7" w:name="_Toc509480973"/>
-      <w:bookmarkStart w:id="8" w:name="_Toc509844443"/>
+      <w:bookmarkStart w:id="6" w:name="_Toc509480973"/>
+      <w:bookmarkStart w:id="7" w:name="_Toc509844443"/>
       <w:r>
         <w:rPr>
           <w:lang w:val="nl-NL"/>
         </w:rPr>
         <w:t>Perspectief</w:t>
       </w:r>
+      <w:bookmarkEnd w:id="6"/>
       <w:bookmarkEnd w:id="7"/>
-      <w:bookmarkEnd w:id="8"/>
-    </w:p>
-    <w:p>
-      <w:pPr>
-        <w:pStyle w:val="Geenafstand"/>
+    </w:p>
+    <w:p>
+      <w:pPr>
+        <w:pStyle w:val="NoSpacing"/>
         <w:rPr>
           <w:lang w:val="nl-NL"/>
         </w:rPr>
@@ -3869,15 +3912,15 @@
     </w:p>
     <w:p>
       <w:pPr>
-        <w:pStyle w:val="Geenafstand"/>
-        <w:rPr>
-          <w:lang w:val="nl-NL"/>
-        </w:rPr>
-      </w:pPr>
-    </w:p>
-    <w:p>
-      <w:pPr>
-        <w:pStyle w:val="Kop1"/>
+        <w:pStyle w:val="NoSpacing"/>
+        <w:rPr>
+          <w:lang w:val="nl-NL"/>
+        </w:rPr>
+      </w:pPr>
+    </w:p>
+    <w:p>
+      <w:pPr>
+        <w:pStyle w:val="Heading1"/>
         <w:numPr>
           <w:ilvl w:val="0"/>
           <w:numId w:val="1"/>
@@ -3886,103 +3929,109 @@
           <w:lang w:val="nl-NL"/>
         </w:rPr>
       </w:pPr>
-      <w:bookmarkStart w:id="9" w:name="_Toc509480974"/>
-      <w:bookmarkStart w:id="10" w:name="_Toc509844444"/>
+      <w:bookmarkStart w:id="8" w:name="_Toc509480974"/>
+      <w:bookmarkStart w:id="9" w:name="_Toc509844444"/>
+      <w:r>
+        <w:rPr>
+          <w:lang w:val="nl-NL"/>
+        </w:rPr>
+        <w:t>Objecten</w:t>
+      </w:r>
+      <w:bookmarkEnd w:id="8"/>
+      <w:bookmarkEnd w:id="9"/>
+    </w:p>
+    <w:p>
+      <w:pPr>
+        <w:pStyle w:val="Heading2"/>
+        <w:rPr>
+          <w:lang w:val="nl-NL"/>
+        </w:rPr>
+      </w:pPr>
+      <w:bookmarkStart w:id="10" w:name="_Toc509480975"/>
+      <w:bookmarkStart w:id="11" w:name="_Toc509844445"/>
+      <w:r>
+        <w:rPr>
+          <w:lang w:val="nl-NL"/>
+        </w:rPr>
+        <w:t xml:space="preserve">5.1 </w:t>
+      </w:r>
+      <w:r>
+        <w:rPr>
+          <w:lang w:val="nl-NL"/>
+        </w:rPr>
+        <w:t>Docent</w:t>
+      </w:r>
+      <w:bookmarkEnd w:id="10"/>
+      <w:bookmarkEnd w:id="11"/>
+    </w:p>
+    <w:p>
+      <w:pPr>
+        <w:pStyle w:val="NoSpacing"/>
+        <w:rPr>
+          <w:lang w:val="nl-NL"/>
+        </w:rPr>
+      </w:pPr>
+      <w:r>
+        <w:rPr>
+          <w:lang w:val="nl-NL"/>
+        </w:rPr>
+        <w:t>Het hoofd karakter. Dit is het karakter dat bestuurd zal worden door de speler.</w:t>
+      </w:r>
+      <w:r>
+        <w:rPr>
+          <w:lang w:val="nl-NL"/>
+        </w:rPr>
+        <w:t xml:space="preserve"> Dit karakter kan vrij rond bewegen in 4 richtingen</w:t>
+      </w:r>
+      <w:r>
+        <w:rPr>
+          <w:lang w:val="nl-NL"/>
+        </w:rPr>
+        <w:t xml:space="preserve"> mits er geen muur in de weg zit. Het karakter wordt bestuurd met de pijltjes toetsen op het toetsenbord. Als dit karakter aangeraakt wordt door een “Student” terwijl de “Student” in aanval mode is zal er een game over plaats vinden. Als dit karakter een “Student” </w:t>
+      </w:r>
       <w:r>
         <w:rPr>
           <w:lang w:val="nl-NL"/>
         </w:rPr>
         <w:lastRenderedPageBreak/>
-        <w:t>Objecten</w:t>
-      </w:r>
-      <w:bookmarkEnd w:id="9"/>
-      <w:bookmarkEnd w:id="10"/>
-    </w:p>
-    <w:p>
-      <w:pPr>
-        <w:pStyle w:val="Kop2"/>
-        <w:rPr>
-          <w:lang w:val="nl-NL"/>
-        </w:rPr>
-      </w:pPr>
-      <w:bookmarkStart w:id="11" w:name="_Toc509480975"/>
-      <w:bookmarkStart w:id="12" w:name="_Toc509844445"/>
-      <w:r>
-        <w:rPr>
-          <w:lang w:val="nl-NL"/>
-        </w:rPr>
-        <w:t xml:space="preserve">5.1 </w:t>
-      </w:r>
-      <w:r>
-        <w:rPr>
-          <w:lang w:val="nl-NL"/>
-        </w:rPr>
-        <w:t>Docent</w:t>
-      </w:r>
-      <w:bookmarkEnd w:id="11"/>
+        <w:t>aanraakt terwijl de “Student” in vlucht mode is zal dit extra punten opleveren en deze “Student” tijdelijk uitschakelen.</w:t>
+      </w:r>
+    </w:p>
+    <w:p>
+      <w:pPr>
+        <w:pStyle w:val="NoSpacing"/>
+        <w:rPr>
+          <w:lang w:val="nl-NL"/>
+        </w:rPr>
+      </w:pPr>
+    </w:p>
+    <w:p>
+      <w:pPr>
+        <w:pStyle w:val="Heading2"/>
+        <w:rPr>
+          <w:lang w:val="nl-NL"/>
+        </w:rPr>
+      </w:pPr>
+      <w:bookmarkStart w:id="12" w:name="_Toc509480976"/>
+      <w:bookmarkStart w:id="13" w:name="_Toc509844446"/>
+      <w:r>
+        <w:rPr>
+          <w:lang w:val="nl-NL"/>
+        </w:rPr>
+        <w:t xml:space="preserve">5.2 </w:t>
+      </w:r>
+      <w:r>
+        <w:rPr>
+          <w:lang w:val="nl-NL"/>
+        </w:rPr>
+        <w:t>Student</w:t>
+      </w:r>
       <w:bookmarkEnd w:id="12"/>
-    </w:p>
-    <w:p>
-      <w:pPr>
-        <w:pStyle w:val="Geenafstand"/>
-        <w:rPr>
-          <w:lang w:val="nl-NL"/>
-        </w:rPr>
-      </w:pPr>
-      <w:r>
-        <w:rPr>
-          <w:lang w:val="nl-NL"/>
-        </w:rPr>
-        <w:t>Het hoofd karakter. Dit is het karakter dat bestuurd zal worden door de speler.</w:t>
-      </w:r>
-      <w:r>
-        <w:rPr>
-          <w:lang w:val="nl-NL"/>
-        </w:rPr>
-        <w:t xml:space="preserve"> Dit karakter kan vrij rond bewegen in 4 richtingen</w:t>
-      </w:r>
-      <w:r>
-        <w:rPr>
-          <w:lang w:val="nl-NL"/>
-        </w:rPr>
-        <w:t xml:space="preserve"> mits er geen muur in de weg zit. Het karakter wordt bestuurd met de pijltjes toetsen op het toetsenbord. Als dit karakter aangeraakt wordt door een “Student” terwijl de “Student” in aanval mode is zal er een game over plaats vinden. Als dit karakter een “Student” aanraakt terwijl de “Student” in vlucht mode is zal dit extra punten opleveren en deze “Student” tijdelijk uitschakelen.</w:t>
-      </w:r>
-    </w:p>
-    <w:p>
-      <w:pPr>
-        <w:pStyle w:val="Geenafstand"/>
-        <w:rPr>
-          <w:lang w:val="nl-NL"/>
-        </w:rPr>
-      </w:pPr>
-    </w:p>
-    <w:p>
-      <w:pPr>
-        <w:pStyle w:val="Kop2"/>
-        <w:rPr>
-          <w:lang w:val="nl-NL"/>
-        </w:rPr>
-      </w:pPr>
-      <w:bookmarkStart w:id="13" w:name="_Toc509480976"/>
-      <w:bookmarkStart w:id="14" w:name="_Toc509844446"/>
-      <w:r>
-        <w:rPr>
-          <w:lang w:val="nl-NL"/>
-        </w:rPr>
-        <w:t xml:space="preserve">5.2 </w:t>
-      </w:r>
-      <w:r>
-        <w:rPr>
-          <w:lang w:val="nl-NL"/>
-        </w:rPr>
-        <w:t>Student</w:t>
-      </w:r>
       <w:bookmarkEnd w:id="13"/>
-      <w:bookmarkEnd w:id="14"/>
-    </w:p>
-    <w:p>
-      <w:pPr>
-        <w:pStyle w:val="Geenafstand"/>
+    </w:p>
+    <w:p>
+      <w:pPr>
+        <w:pStyle w:val="NoSpacing"/>
         <w:rPr>
           <w:lang w:val="nl-NL"/>
         </w:rPr>
@@ -3994,6 +4043,7 @@
         <w:t xml:space="preserve">De tegenstander. Dit karakter zal door het programma aangestuurd worden. Er zullen in totaal 4 studenten zijn met allemaal verschillend gedrag. Dit gedrag zal worden gebaseerd op het gedrag uit het originele spel </w:t>
       </w:r>
       <w:proofErr w:type="spellStart"/>
+      <w:proofErr w:type="gramStart"/>
       <w:r>
         <w:rPr>
           <w:lang w:val="nl-NL"/>
@@ -4001,6 +4051,7 @@
         <w:t>pac-man</w:t>
       </w:r>
       <w:proofErr w:type="spellEnd"/>
+      <w:proofErr w:type="gramEnd"/>
       <w:r>
         <w:rPr>
           <w:lang w:val="nl-NL"/>
@@ -4017,22 +4068,22 @@
     </w:p>
     <w:p>
       <w:pPr>
-        <w:pStyle w:val="Geenafstand"/>
-        <w:rPr>
-          <w:lang w:val="nl-NL"/>
-        </w:rPr>
-      </w:pPr>
-    </w:p>
-    <w:p>
-      <w:pPr>
-        <w:pStyle w:val="Kop3"/>
+        <w:pStyle w:val="NoSpacing"/>
+        <w:rPr>
+          <w:lang w:val="nl-NL"/>
+        </w:rPr>
+      </w:pPr>
+    </w:p>
+    <w:p>
+      <w:pPr>
+        <w:pStyle w:val="Heading3"/>
         <w:ind w:firstLine="720"/>
         <w:rPr>
           <w:lang w:val="nl-NL"/>
         </w:rPr>
       </w:pPr>
-      <w:bookmarkStart w:id="15" w:name="_Toc509480977"/>
-      <w:bookmarkStart w:id="16" w:name="_Toc509844447"/>
+      <w:bookmarkStart w:id="14" w:name="_Toc509480977"/>
+      <w:bookmarkStart w:id="15" w:name="_Toc509844447"/>
       <w:r>
         <w:rPr>
           <w:lang w:val="nl-NL"/>
@@ -4045,12 +4096,108 @@
         </w:rPr>
         <w:t>Rood</w:t>
       </w:r>
+      <w:bookmarkEnd w:id="14"/>
       <w:bookmarkEnd w:id="15"/>
+    </w:p>
+    <w:p>
+      <w:pPr>
+        <w:pStyle w:val="NoSpacing"/>
+        <w:ind w:left="720"/>
+        <w:rPr>
+          <w:lang w:val="nl-NL"/>
+        </w:rPr>
+      </w:pPr>
+      <w:r>
+        <w:rPr>
+          <w:lang w:val="nl-NL"/>
+        </w:rPr>
+        <w:t xml:space="preserve">Rood zal de “Docent” echt </w:t>
+      </w:r>
+      <w:r>
+        <w:rPr>
+          <w:lang w:val="nl-NL"/>
+        </w:rPr>
+        <w:t xml:space="preserve">achtervolgen. Hiervoor zal gebruik gemaakt worden van een </w:t>
+      </w:r>
+      <w:proofErr w:type="spellStart"/>
+      <w:r>
+        <w:rPr>
+          <w:lang w:val="nl-NL"/>
+        </w:rPr>
+        <w:t>path</w:t>
+      </w:r>
+      <w:proofErr w:type="spellEnd"/>
+      <w:r>
+        <w:rPr>
+          <w:lang w:val="nl-NL"/>
+        </w:rPr>
+        <w:t xml:space="preserve"> </w:t>
+      </w:r>
+      <w:proofErr w:type="spellStart"/>
+      <w:r>
+        <w:rPr>
+          <w:lang w:val="nl-NL"/>
+        </w:rPr>
+        <w:t>finding</w:t>
+      </w:r>
+      <w:proofErr w:type="spellEnd"/>
+      <w:r>
+        <w:rPr>
+          <w:lang w:val="nl-NL"/>
+        </w:rPr>
+        <w:t xml:space="preserve"> </w:t>
+      </w:r>
+      <w:proofErr w:type="spellStart"/>
+      <w:r>
+        <w:rPr>
+          <w:lang w:val="nl-NL"/>
+        </w:rPr>
+        <w:t>algorithm</w:t>
+      </w:r>
+      <w:proofErr w:type="spellEnd"/>
+      <w:r>
+        <w:rPr>
+          <w:lang w:val="nl-NL"/>
+        </w:rPr>
+        <w:t>.</w:t>
+      </w:r>
+    </w:p>
+    <w:p>
+      <w:pPr>
+        <w:pStyle w:val="NoSpacing"/>
+        <w:rPr>
+          <w:lang w:val="nl-NL"/>
+        </w:rPr>
+      </w:pPr>
+    </w:p>
+    <w:p>
+      <w:pPr>
+        <w:pStyle w:val="Heading3"/>
+        <w:ind w:firstLine="720"/>
+        <w:rPr>
+          <w:lang w:val="nl-NL"/>
+        </w:rPr>
+      </w:pPr>
+      <w:bookmarkStart w:id="16" w:name="_Toc509480978"/>
+      <w:bookmarkStart w:id="17" w:name="_Toc509844448"/>
+      <w:r>
+        <w:rPr>
+          <w:lang w:val="nl-NL"/>
+        </w:rPr>
+        <w:t xml:space="preserve">5.2.2 </w:t>
+      </w:r>
+      <w:r>
+        <w:rPr>
+          <w:lang w:val="nl-NL"/>
+        </w:rPr>
+        <w:t>Roze</w:t>
+      </w:r>
       <w:bookmarkEnd w:id="16"/>
-    </w:p>
-    <w:p>
-      <w:pPr>
-        <w:pStyle w:val="Geenafstand"/>
+      <w:bookmarkEnd w:id="17"/>
+    </w:p>
+    <w:p>
+      <w:pPr>
+        <w:pStyle w:val="NoSpacing"/>
         <w:ind w:left="720"/>
         <w:rPr>
           <w:lang w:val="nl-NL"/>
@@ -4060,13 +4207,7 @@
         <w:rPr>
           <w:lang w:val="nl-NL"/>
         </w:rPr>
-        <w:t xml:space="preserve">Rood zal de “Docent” echt </w:t>
-      </w:r>
-      <w:r>
-        <w:rPr>
-          <w:lang w:val="nl-NL"/>
-        </w:rPr>
-        <w:t xml:space="preserve">achtervolgen. Hiervoor zal gebruik gemaakt worden van een </w:t>
+        <w:t xml:space="preserve">Roze probeert voor de “Docent” uit te komen. Hiervoor zal ook gebruik gemaakt worden van een </w:t>
       </w:r>
       <w:proofErr w:type="spellStart"/>
       <w:r>
@@ -4113,40 +4254,40 @@
     </w:p>
     <w:p>
       <w:pPr>
-        <w:pStyle w:val="Geenafstand"/>
-        <w:rPr>
-          <w:lang w:val="nl-NL"/>
-        </w:rPr>
-      </w:pPr>
-    </w:p>
-    <w:p>
-      <w:pPr>
-        <w:pStyle w:val="Kop3"/>
+        <w:pStyle w:val="NoSpacing"/>
+        <w:rPr>
+          <w:lang w:val="nl-NL"/>
+        </w:rPr>
+      </w:pPr>
+    </w:p>
+    <w:p>
+      <w:pPr>
+        <w:pStyle w:val="Heading3"/>
         <w:ind w:firstLine="720"/>
         <w:rPr>
           <w:lang w:val="nl-NL"/>
         </w:rPr>
       </w:pPr>
-      <w:bookmarkStart w:id="17" w:name="_Toc509480978"/>
-      <w:bookmarkStart w:id="18" w:name="_Toc509844448"/>
-      <w:r>
-        <w:rPr>
-          <w:lang w:val="nl-NL"/>
-        </w:rPr>
-        <w:t xml:space="preserve">5.2.2 </w:t>
-      </w:r>
-      <w:r>
-        <w:rPr>
-          <w:lang w:val="nl-NL"/>
-        </w:rPr>
-        <w:t>Roze</w:t>
-      </w:r>
-      <w:bookmarkEnd w:id="17"/>
+      <w:bookmarkStart w:id="18" w:name="_Toc509480979"/>
+      <w:bookmarkStart w:id="19" w:name="_Toc509844449"/>
+      <w:r>
+        <w:rPr>
+          <w:lang w:val="nl-NL"/>
+        </w:rPr>
+        <w:t>5.2.3 B</w:t>
+      </w:r>
+      <w:r>
+        <w:rPr>
+          <w:lang w:val="nl-NL"/>
+        </w:rPr>
+        <w:t>lauw</w:t>
+      </w:r>
       <w:bookmarkEnd w:id="18"/>
-    </w:p>
-    <w:p>
-      <w:pPr>
-        <w:pStyle w:val="Geenafstand"/>
+      <w:bookmarkEnd w:id="19"/>
+    </w:p>
+    <w:p>
+      <w:pPr>
+        <w:pStyle w:val="NoSpacing"/>
         <w:ind w:left="720"/>
         <w:rPr>
           <w:lang w:val="nl-NL"/>
@@ -4156,16 +4297,391 @@
         <w:rPr>
           <w:lang w:val="nl-NL"/>
         </w:rPr>
-        <w:t xml:space="preserve">Roze probeert voor de “Docent” uit te komen. Hiervoor zal ook gebruik gemaakt worden van een </w:t>
+        <w:t>Blauw zal willekeurig bewegen. Elke keer dat blauw bij een kruispunt komt zal er van 4 verschillende richtingen een willekeurig gekozen worden.</w:t>
+      </w:r>
+    </w:p>
+    <w:p>
+      <w:pPr>
+        <w:pStyle w:val="NoSpacing"/>
+        <w:rPr>
+          <w:lang w:val="nl-NL"/>
+        </w:rPr>
+      </w:pPr>
+    </w:p>
+    <w:p>
+      <w:pPr>
+        <w:pStyle w:val="Heading3"/>
+        <w:ind w:firstLine="720"/>
+        <w:rPr>
+          <w:lang w:val="nl-NL"/>
+        </w:rPr>
+      </w:pPr>
+      <w:bookmarkStart w:id="20" w:name="_Toc509480980"/>
+      <w:bookmarkStart w:id="21" w:name="_Toc509844450"/>
+      <w:r>
+        <w:rPr>
+          <w:lang w:val="nl-NL"/>
+        </w:rPr>
+        <w:t xml:space="preserve">5.2.4 </w:t>
+      </w:r>
+      <w:r>
+        <w:rPr>
+          <w:lang w:val="nl-NL"/>
+        </w:rPr>
+        <w:t>Oranje</w:t>
+      </w:r>
+      <w:bookmarkEnd w:id="20"/>
+      <w:bookmarkEnd w:id="21"/>
+    </w:p>
+    <w:p>
+      <w:pPr>
+        <w:pStyle w:val="NoSpacing"/>
+        <w:ind w:left="720"/>
+        <w:rPr>
+          <w:lang w:val="nl-NL"/>
+        </w:rPr>
+      </w:pPr>
+      <w:r>
+        <w:rPr>
+          <w:lang w:val="nl-NL"/>
+        </w:rPr>
+        <w:t>Oranje zal hetzelfde gedrag hebben als blauw. Oranje zal willekeurig bewegen. Elke keer dat oranje bij een kruispunt komt zal er van 4 verschillende richtingen een willekeurig gekozen worden.</w:t>
+      </w:r>
+    </w:p>
+    <w:p>
+      <w:pPr>
+        <w:pStyle w:val="NoSpacing"/>
+        <w:rPr>
+          <w:lang w:val="nl-NL"/>
+        </w:rPr>
+      </w:pPr>
+    </w:p>
+    <w:p>
+      <w:pPr>
+        <w:pStyle w:val="Heading2"/>
+        <w:rPr>
+          <w:lang w:val="nl-NL"/>
+        </w:rPr>
+      </w:pPr>
+      <w:bookmarkStart w:id="22" w:name="_Toc509480981"/>
+      <w:bookmarkStart w:id="23" w:name="_Toc509844451"/>
+      <w:r>
+        <w:rPr>
+          <w:lang w:val="nl-NL"/>
+        </w:rPr>
+        <w:t xml:space="preserve">5.3 </w:t>
+      </w:r>
+      <w:r>
+        <w:rPr>
+          <w:lang w:val="nl-NL"/>
+        </w:rPr>
+        <w:t>Koffie</w:t>
+      </w:r>
+      <w:bookmarkEnd w:id="22"/>
+      <w:bookmarkEnd w:id="23"/>
+    </w:p>
+    <w:p>
+      <w:pPr>
+        <w:rPr>
+          <w:lang w:val="nl-NL"/>
+        </w:rPr>
+      </w:pPr>
+      <w:r>
+        <w:rPr>
+          <w:lang w:val="nl-NL"/>
+        </w:rPr>
+        <w:t>“Koffie” is de hoofd manier van punten verzamelen.</w:t>
+      </w:r>
+      <w:r>
+        <w:rPr>
+          <w:lang w:val="nl-NL"/>
+        </w:rPr>
+        <w:t xml:space="preserve"> “Koffie” wordt verzameld door er overheen te bewegen.</w:t>
+      </w:r>
+      <w:r>
+        <w:rPr>
+          <w:lang w:val="nl-NL"/>
+        </w:rPr>
+        <w:t xml:space="preserve"> Koffie is te vergelijken met de “bolletjes” uit het originele </w:t>
       </w:r>
       <w:proofErr w:type="spellStart"/>
-      <w:r>
-        <w:rPr>
-          <w:lang w:val="nl-NL"/>
-        </w:rPr>
-        <w:t>path</w:t>
+      <w:proofErr w:type="gramStart"/>
+      <w:r>
+        <w:rPr>
+          <w:lang w:val="nl-NL"/>
+        </w:rPr>
+        <w:t>pac-man</w:t>
       </w:r>
       <w:proofErr w:type="spellEnd"/>
+      <w:proofErr w:type="gramEnd"/>
+      <w:r>
+        <w:rPr>
+          <w:lang w:val="nl-NL"/>
+        </w:rPr>
+        <w:t xml:space="preserve"> spel.</w:t>
+      </w:r>
+      <w:r>
+        <w:rPr>
+          <w:lang w:val="nl-NL"/>
+        </w:rPr>
+        <w:t xml:space="preserve"> “Koffie” zal verspreid zijn over alle paden van het veld. Zodra een “Koffie” opgepakt is komt het ook niet meer terug op het speelveld totdat het spel opnieuw opgestart wordt. Als de speler alle koffie kan verzamelen wint hij. </w:t>
+      </w:r>
+    </w:p>
+    <w:p>
+      <w:pPr>
+        <w:pStyle w:val="Heading2"/>
+        <w:rPr>
+          <w:lang w:val="nl-NL"/>
+        </w:rPr>
+      </w:pPr>
+      <w:bookmarkStart w:id="24" w:name="_Toc509844452"/>
+      <w:r>
+        <w:rPr>
+          <w:lang w:val="nl-NL"/>
+        </w:rPr>
+        <w:t>5.4</w:t>
+      </w:r>
+      <w:bookmarkEnd w:id="24"/>
+    </w:p>
+    <w:p>
+      <w:pPr>
+        <w:pStyle w:val="NoSpacing"/>
+        <w:rPr>
+          <w:lang w:val="nl-NL"/>
+        </w:rPr>
+      </w:pPr>
+      <w:r>
+        <w:rPr>
+          <w:lang w:val="nl-NL"/>
+        </w:rPr>
+        <w:t>“5.4” is een speciale power up in het</w:t>
+      </w:r>
+      <w:r>
+        <w:rPr>
+          <w:lang w:val="nl-NL"/>
+        </w:rPr>
+        <w:t xml:space="preserve"> spel. “5.4” Wordt verzameld door er overheen te bewegen. </w:t>
+      </w:r>
+      <w:r>
+        <w:rPr>
+          <w:lang w:val="nl-NL"/>
+        </w:rPr>
+        <w:t xml:space="preserve">Er zullen op 4 vaste locaties een “5.4” geplaatst worden, wanneer een “5.4” opgepakt is zal deze na een bepaalde tijd weer </w:t>
+      </w:r>
+      <w:proofErr w:type="gramStart"/>
+      <w:r>
+        <w:rPr>
+          <w:lang w:val="nl-NL"/>
+        </w:rPr>
+        <w:t>terug komen</w:t>
+      </w:r>
+      <w:proofErr w:type="gramEnd"/>
+      <w:r>
+        <w:rPr>
+          <w:lang w:val="nl-NL"/>
+        </w:rPr>
+        <w:t xml:space="preserve"> op de locatie originele locatie. Wanneer de speler een “5.4” opgepakt heeft, zullen de “Studenten” </w:t>
+      </w:r>
+      <w:proofErr w:type="gramStart"/>
+      <w:r>
+        <w:rPr>
+          <w:lang w:val="nl-NL"/>
+        </w:rPr>
+        <w:t>donker blauw</w:t>
+      </w:r>
+      <w:proofErr w:type="gramEnd"/>
+      <w:r>
+        <w:rPr>
+          <w:lang w:val="nl-NL"/>
+        </w:rPr>
+        <w:t xml:space="preserve"> worden en in willekeurige richtingen wegrennen van de “Docent”. Als de “Docent” een “Student” aanraakt terwijl de “Student” donkerblauw is zal dit extra punten opleveren en de “Student” tijdelijk uitschakelen.</w:t>
+      </w:r>
+    </w:p>
+    <w:p>
+      <w:pPr>
+        <w:pStyle w:val="NoSpacing"/>
+        <w:rPr>
+          <w:lang w:val="nl-NL"/>
+        </w:rPr>
+      </w:pPr>
+    </w:p>
+    <w:p>
+      <w:pPr>
+        <w:pStyle w:val="Heading2"/>
+        <w:ind w:left="720"/>
+        <w:rPr>
+          <w:lang w:val="nl-NL"/>
+        </w:rPr>
+      </w:pPr>
+      <w:bookmarkStart w:id="25" w:name="_Toc509844453"/>
+      <w:r>
+        <w:rPr>
+          <w:lang w:val="nl-NL"/>
+        </w:rPr>
+        <w:t xml:space="preserve">5.5 </w:t>
+      </w:r>
+      <w:r>
+        <w:rPr>
+          <w:lang w:val="nl-NL"/>
+        </w:rPr>
+        <w:t>Speelveld</w:t>
+      </w:r>
+      <w:bookmarkEnd w:id="25"/>
+    </w:p>
+    <w:p>
+      <w:pPr>
+        <w:pStyle w:val="NoSpacing"/>
+        <w:rPr>
+          <w:lang w:val="nl-NL"/>
+        </w:rPr>
+      </w:pPr>
+      <w:r>
+        <w:rPr>
+          <w:lang w:val="nl-NL"/>
+        </w:rPr>
+        <w:t>Waar het hele spel op plaats vindt. Het speelveld zal zelf niks echt doen maar het zal gebruikt worden als ondergrond om alle objecten op te plaatsen.</w:t>
+      </w:r>
+    </w:p>
+    <w:p>
+      <w:pPr>
+        <w:pStyle w:val="NoSpacing"/>
+        <w:rPr>
+          <w:lang w:val="nl-NL"/>
+        </w:rPr>
+      </w:pPr>
+    </w:p>
+    <w:p>
+      <w:pPr>
+        <w:pStyle w:val="Heading2"/>
+        <w:rPr>
+          <w:lang w:val="nl-NL"/>
+        </w:rPr>
+      </w:pPr>
+      <w:bookmarkStart w:id="26" w:name="_Toc509844454"/>
+      <w:r>
+        <w:rPr>
+          <w:lang w:val="nl-NL"/>
+        </w:rPr>
+        <w:lastRenderedPageBreak/>
+        <w:t xml:space="preserve">5.6 </w:t>
+      </w:r>
+      <w:r>
+        <w:rPr>
+          <w:lang w:val="nl-NL"/>
+        </w:rPr>
+        <w:t>Muur</w:t>
+      </w:r>
+      <w:bookmarkEnd w:id="26"/>
+    </w:p>
+    <w:p>
+      <w:pPr>
+        <w:pStyle w:val="NoSpacing"/>
+        <w:rPr>
+          <w:lang w:val="nl-NL"/>
+        </w:rPr>
+      </w:pPr>
+      <w:r>
+        <w:rPr>
+          <w:lang w:val="nl-NL"/>
+        </w:rPr>
+        <w:t>Om het spel iets moeilijker te maken zullen er bepaalde paden in het veld zijn waarin de “Docent” ook ingesloten kan worden door de “Studenten” om te zorgen dat de “Docent” en “Studenten” op deze paden blijven zullen er muren geplaatst worden. De karakters zullen niet door deze muren heen kunnen bewegen.</w:t>
+      </w:r>
+    </w:p>
+    <w:p>
+      <w:pPr>
+        <w:pStyle w:val="NoSpacing"/>
+        <w:rPr>
+          <w:lang w:val="nl-NL"/>
+        </w:rPr>
+      </w:pPr>
+    </w:p>
+    <w:p>
+      <w:pPr>
+        <w:pStyle w:val="Heading2"/>
+        <w:rPr>
+          <w:lang w:val="nl-NL"/>
+        </w:rPr>
+      </w:pPr>
+      <w:bookmarkStart w:id="27" w:name="_Toc509844455"/>
+      <w:r>
+        <w:rPr>
+          <w:lang w:val="nl-NL"/>
+        </w:rPr>
+        <w:t xml:space="preserve">5.7 </w:t>
+      </w:r>
+      <w:proofErr w:type="spellStart"/>
+      <w:r>
+        <w:rPr>
+          <w:lang w:val="nl-NL"/>
+        </w:rPr>
+        <w:t>Warps</w:t>
+      </w:r>
+      <w:bookmarkEnd w:id="27"/>
+      <w:proofErr w:type="spellEnd"/>
+    </w:p>
+    <w:p>
+      <w:pPr>
+        <w:pStyle w:val="NoSpacing"/>
+        <w:rPr>
+          <w:lang w:val="nl-NL"/>
+        </w:rPr>
+      </w:pPr>
+      <w:r>
+        <w:rPr>
+          <w:lang w:val="nl-NL"/>
+        </w:rPr>
+        <w:t xml:space="preserve">Net als in het originele </w:t>
+      </w:r>
+      <w:proofErr w:type="spellStart"/>
+      <w:proofErr w:type="gramStart"/>
+      <w:r>
+        <w:rPr>
+          <w:lang w:val="nl-NL"/>
+        </w:rPr>
+        <w:t>pac-man</w:t>
+      </w:r>
+      <w:proofErr w:type="spellEnd"/>
+      <w:proofErr w:type="gramEnd"/>
+      <w:r>
+        <w:rPr>
+          <w:lang w:val="nl-NL"/>
+        </w:rPr>
+        <w:t xml:space="preserve"> spel zullen aan </w:t>
+      </w:r>
+      <w:r>
+        <w:rPr>
+          <w:lang w:val="nl-NL"/>
+        </w:rPr>
+        <w:t>iedere zijkant van het speelveld een “</w:t>
+      </w:r>
+      <w:proofErr w:type="spellStart"/>
+      <w:r>
+        <w:rPr>
+          <w:lang w:val="nl-NL"/>
+        </w:rPr>
+        <w:t>Warp</w:t>
+      </w:r>
+      <w:proofErr w:type="spellEnd"/>
+      <w:r>
+        <w:rPr>
+          <w:lang w:val="nl-NL"/>
+        </w:rPr>
+        <w:t>” zijn die je dan naar de andere “</w:t>
+      </w:r>
+      <w:proofErr w:type="spellStart"/>
+      <w:r>
+        <w:rPr>
+          <w:lang w:val="nl-NL"/>
+        </w:rPr>
+        <w:t>Warp</w:t>
+      </w:r>
+      <w:proofErr w:type="spellEnd"/>
+      <w:r>
+        <w:rPr>
+          <w:lang w:val="nl-NL"/>
+        </w:rPr>
+        <w:t>”</w:t>
+      </w:r>
       <w:r>
         <w:rPr>
           <w:lang w:val="nl-NL"/>
@@ -4177,428 +4693,170 @@
         <w:rPr>
           <w:lang w:val="nl-NL"/>
         </w:rPr>
-        <w:t>finding</w:t>
+        <w:t>teleporteert</w:t>
       </w:r>
       <w:proofErr w:type="spellEnd"/>
       <w:r>
         <w:rPr>
           <w:lang w:val="nl-NL"/>
         </w:rPr>
+        <w:t>.</w:t>
+      </w:r>
+    </w:p>
+    <w:p>
+      <w:pPr>
+        <w:pStyle w:val="NoSpacing"/>
+        <w:rPr>
+          <w:lang w:val="nl-NL"/>
+        </w:rPr>
+      </w:pPr>
+    </w:p>
+    <w:p>
+      <w:pPr>
+        <w:pStyle w:val="NoSpacing"/>
+        <w:rPr>
+          <w:lang w:val="nl-NL"/>
+        </w:rPr>
+      </w:pPr>
+    </w:p>
+    <w:p>
+      <w:pPr>
+        <w:pStyle w:val="NoSpacing"/>
+        <w:rPr>
+          <w:lang w:val="nl-NL"/>
+        </w:rPr>
+      </w:pPr>
+    </w:p>
+    <w:p>
+      <w:pPr>
+        <w:pStyle w:val="NoSpacing"/>
+        <w:rPr>
+          <w:lang w:val="nl-NL"/>
+        </w:rPr>
+      </w:pPr>
+    </w:p>
+    <w:p>
+      <w:pPr>
+        <w:pStyle w:val="NoSpacing"/>
+        <w:rPr>
+          <w:lang w:val="nl-NL"/>
+        </w:rPr>
+      </w:pPr>
+    </w:p>
+    <w:p>
+      <w:pPr>
+        <w:pStyle w:val="NoSpacing"/>
+        <w:rPr>
+          <w:lang w:val="nl-NL"/>
+        </w:rPr>
+      </w:pPr>
+    </w:p>
+    <w:p>
+      <w:pPr>
+        <w:pStyle w:val="NoSpacing"/>
+        <w:rPr>
+          <w:lang w:val="nl-NL"/>
+        </w:rPr>
+      </w:pPr>
+    </w:p>
+    <w:p>
+      <w:pPr>
+        <w:pStyle w:val="Heading1"/>
+        <w:rPr>
+          <w:lang w:val="nl-NL"/>
+        </w:rPr>
+      </w:pPr>
+      <w:bookmarkStart w:id="28" w:name="_Toc509844456"/>
+      <w:r>
+        <w:rPr>
+          <w:lang w:val="nl-NL"/>
+        </w:rPr>
+        <w:t xml:space="preserve">6 </w:t>
+      </w:r>
+      <w:r>
+        <w:rPr>
+          <w:lang w:val="nl-NL"/>
+        </w:rPr>
+        <w:t>Start en eind</w:t>
+      </w:r>
+      <w:r>
+        <w:rPr>
+          <w:lang w:val="nl-NL"/>
+        </w:rPr>
+        <w:t xml:space="preserve"> van het spel</w:t>
+      </w:r>
+      <w:bookmarkEnd w:id="28"/>
+    </w:p>
+    <w:p>
+      <w:pPr>
+        <w:pStyle w:val="Heading2"/>
+        <w:rPr>
+          <w:lang w:val="nl-NL"/>
+        </w:rPr>
+      </w:pPr>
+      <w:bookmarkStart w:id="29" w:name="_Toc509844457"/>
+      <w:r>
+        <w:rPr>
+          <w:lang w:val="nl-NL"/>
+        </w:rPr>
+        <w:t xml:space="preserve">6.1 </w:t>
+      </w:r>
+      <w:r>
+        <w:rPr>
+          <w:lang w:val="nl-NL"/>
+        </w:rPr>
+        <w:t>Start</w:t>
+      </w:r>
+      <w:bookmarkEnd w:id="29"/>
+      <w:r>
+        <w:rPr>
+          <w:lang w:val="nl-NL"/>
+        </w:rPr>
         <w:t xml:space="preserve"> </w:t>
       </w:r>
-      <w:proofErr w:type="spellStart"/>
-      <w:r>
-        <w:rPr>
-          <w:lang w:val="nl-NL"/>
-        </w:rPr>
-        <w:t>algorithm</w:t>
-      </w:r>
-      <w:proofErr w:type="spellEnd"/>
-      <w:r>
-        <w:rPr>
-          <w:lang w:val="nl-NL"/>
-        </w:rPr>
-        <w:t>.</w:t>
-      </w:r>
-    </w:p>
-    <w:p>
-      <w:pPr>
-        <w:pStyle w:val="Geenafstand"/>
-        <w:rPr>
-          <w:lang w:val="nl-NL"/>
-        </w:rPr>
-      </w:pPr>
-    </w:p>
-    <w:p>
-      <w:pPr>
-        <w:pStyle w:val="Kop3"/>
-        <w:ind w:firstLine="720"/>
-        <w:rPr>
-          <w:lang w:val="nl-NL"/>
-        </w:rPr>
-      </w:pPr>
-      <w:bookmarkStart w:id="19" w:name="_Toc509480979"/>
-      <w:bookmarkStart w:id="20" w:name="_Toc509844449"/>
-      <w:r>
-        <w:rPr>
-          <w:lang w:val="nl-NL"/>
-        </w:rPr>
-        <w:t>5.2.3 B</w:t>
-      </w:r>
-      <w:r>
-        <w:rPr>
-          <w:lang w:val="nl-NL"/>
-        </w:rPr>
-        <w:t>lauw</w:t>
-      </w:r>
-      <w:bookmarkEnd w:id="19"/>
-      <w:bookmarkEnd w:id="20"/>
-    </w:p>
-    <w:p>
-      <w:pPr>
-        <w:pStyle w:val="Geenafstand"/>
-        <w:ind w:left="720"/>
-        <w:rPr>
-          <w:lang w:val="nl-NL"/>
-        </w:rPr>
-      </w:pPr>
-      <w:r>
-        <w:rPr>
-          <w:lang w:val="nl-NL"/>
-        </w:rPr>
-        <w:t>Blauw zal willekeurig bewegen. Elke keer dat blauw bij een kruispunt komt zal er van 4 verschillende richtingen een willekeurig gekozen worden.</w:t>
-      </w:r>
-    </w:p>
-    <w:p>
-      <w:pPr>
-        <w:pStyle w:val="Geenafstand"/>
-        <w:rPr>
-          <w:lang w:val="nl-NL"/>
-        </w:rPr>
-      </w:pPr>
-    </w:p>
-    <w:p>
-      <w:pPr>
-        <w:pStyle w:val="Kop3"/>
-        <w:ind w:firstLine="720"/>
-        <w:rPr>
-          <w:lang w:val="nl-NL"/>
-        </w:rPr>
-      </w:pPr>
-      <w:bookmarkStart w:id="21" w:name="_Toc509480980"/>
-      <w:bookmarkStart w:id="22" w:name="_Toc509844450"/>
-      <w:r>
-        <w:rPr>
-          <w:lang w:val="nl-NL"/>
-        </w:rPr>
-        <w:t xml:space="preserve">5.2.4 </w:t>
-      </w:r>
-      <w:r>
-        <w:rPr>
-          <w:lang w:val="nl-NL"/>
-        </w:rPr>
-        <w:t>Oranje</w:t>
-      </w:r>
-      <w:bookmarkEnd w:id="21"/>
-      <w:bookmarkEnd w:id="22"/>
-    </w:p>
-    <w:p>
-      <w:pPr>
-        <w:pStyle w:val="Geenafstand"/>
-        <w:ind w:left="720"/>
-        <w:rPr>
-          <w:lang w:val="nl-NL"/>
-        </w:rPr>
-      </w:pPr>
-      <w:r>
-        <w:rPr>
-          <w:lang w:val="nl-NL"/>
-        </w:rPr>
-        <w:t>Oranje zal hetzelfde gedrag hebben als blauw. Oranje zal willekeurig bewegen. Elke keer dat oranje bij een kruispunt komt zal er van 4 verschillende richtingen een willekeurig gekozen worden.</w:t>
-      </w:r>
-    </w:p>
-    <w:p>
-      <w:pPr>
-        <w:pStyle w:val="Geenafstand"/>
-        <w:rPr>
-          <w:lang w:val="nl-NL"/>
-        </w:rPr>
-      </w:pPr>
-    </w:p>
-    <w:p>
-      <w:pPr>
-        <w:pStyle w:val="Kop2"/>
-        <w:rPr>
-          <w:lang w:val="nl-NL"/>
-        </w:rPr>
-      </w:pPr>
-      <w:bookmarkStart w:id="23" w:name="_Toc509480981"/>
-      <w:bookmarkStart w:id="24" w:name="_Toc509844451"/>
-      <w:r>
-        <w:rPr>
-          <w:lang w:val="nl-NL"/>
-        </w:rPr>
-        <w:t xml:space="preserve">5.3 </w:t>
-      </w:r>
-      <w:r>
-        <w:rPr>
-          <w:lang w:val="nl-NL"/>
-        </w:rPr>
-        <w:t>Koffie</w:t>
-      </w:r>
-      <w:bookmarkEnd w:id="23"/>
-      <w:bookmarkEnd w:id="24"/>
-    </w:p>
-    <w:p>
-      <w:pPr>
-        <w:rPr>
-          <w:lang w:val="nl-NL"/>
-        </w:rPr>
-      </w:pPr>
-      <w:r>
-        <w:rPr>
-          <w:lang w:val="nl-NL"/>
-        </w:rPr>
-        <w:t>“Koffie” is de hoofd manier van punten verzamelen.</w:t>
-      </w:r>
-      <w:r>
-        <w:rPr>
-          <w:lang w:val="nl-NL"/>
-        </w:rPr>
-        <w:t xml:space="preserve"> “Koffie” wordt verzameld door er overheen te bewegen.</w:t>
-      </w:r>
-      <w:r>
-        <w:rPr>
-          <w:lang w:val="nl-NL"/>
-        </w:rPr>
-        <w:t xml:space="preserve"> Koffie is te vergelijken met de “bolletjes” uit het originele </w:t>
-      </w:r>
-      <w:proofErr w:type="spellStart"/>
-      <w:r>
-        <w:rPr>
-          <w:lang w:val="nl-NL"/>
-        </w:rPr>
-        <w:t>pac-man</w:t>
-      </w:r>
-      <w:proofErr w:type="spellEnd"/>
-      <w:r>
-        <w:rPr>
-          <w:lang w:val="nl-NL"/>
-        </w:rPr>
-        <w:t xml:space="preserve"> spel.</w:t>
-      </w:r>
-      <w:r>
-        <w:rPr>
-          <w:lang w:val="nl-NL"/>
-        </w:rPr>
-        <w:t xml:space="preserve"> “Koffie” zal verspreid zijn over alle paden van het veld. Zodra een “Koffie” opgepakt is komt het ook niet meer terug op het speelveld totdat het spel opnieuw opgestart wordt. Als de speler alle koffie kan verzamelen wint hij. </w:t>
-      </w:r>
-    </w:p>
-    <w:p>
-      <w:pPr>
-        <w:pStyle w:val="Kop2"/>
-        <w:rPr>
-          <w:lang w:val="nl-NL"/>
-        </w:rPr>
-      </w:pPr>
-      <w:bookmarkStart w:id="25" w:name="_Toc509844452"/>
-      <w:r>
-        <w:rPr>
-          <w:lang w:val="nl-NL"/>
-        </w:rPr>
-        <w:t>5.4</w:t>
-      </w:r>
-      <w:bookmarkEnd w:id="25"/>
-    </w:p>
-    <w:p>
-      <w:pPr>
-        <w:pStyle w:val="Geenafstand"/>
-        <w:rPr>
-          <w:lang w:val="nl-NL"/>
-        </w:rPr>
-      </w:pPr>
-      <w:r>
-        <w:rPr>
-          <w:lang w:val="nl-NL"/>
-        </w:rPr>
-        <w:t>“5.4” is een speciale power up in het</w:t>
-      </w:r>
-      <w:r>
-        <w:rPr>
-          <w:lang w:val="nl-NL"/>
-        </w:rPr>
-        <w:t xml:space="preserve"> spel. “5.4” Wordt verzameld door er overheen te bewegen. </w:t>
-      </w:r>
-      <w:r>
-        <w:rPr>
-          <w:lang w:val="nl-NL"/>
-        </w:rPr>
-        <w:t xml:space="preserve">Er zullen op 4 vaste locaties een “5.4” geplaatst worden, wanneer een “5.4” opgepakt is zal deze na een bepaalde tijd weer terug komen op de locatie originele locatie. Wanneer de speler een “5.4” opgepakt heeft, zullen de “Studenten” donker blauw worden en in willekeurige richtingen </w:t>
-      </w:r>
-      <w:r>
-        <w:rPr>
-          <w:lang w:val="nl-NL"/>
-        </w:rPr>
-        <w:lastRenderedPageBreak/>
-        <w:t>wegrennen van de “Docent”. Als de “Docent” een “Student” aanraakt terwijl de “Student” donkerblauw is zal dit extra punten opleveren en de “Student” tijdelijk uitschakelen.</w:t>
-      </w:r>
-    </w:p>
-    <w:p>
-      <w:pPr>
-        <w:pStyle w:val="Geenafstand"/>
-        <w:rPr>
-          <w:lang w:val="nl-NL"/>
-        </w:rPr>
-      </w:pPr>
-    </w:p>
-    <w:p>
-      <w:pPr>
-        <w:pStyle w:val="Kop2"/>
-        <w:ind w:left="720"/>
-        <w:rPr>
-          <w:lang w:val="nl-NL"/>
-        </w:rPr>
-      </w:pPr>
-      <w:bookmarkStart w:id="26" w:name="_Toc509844453"/>
-      <w:r>
-        <w:rPr>
-          <w:lang w:val="nl-NL"/>
-        </w:rPr>
-        <w:t xml:space="preserve">5.5 </w:t>
-      </w:r>
-      <w:r>
-        <w:rPr>
-          <w:lang w:val="nl-NL"/>
-        </w:rPr>
-        <w:t>Speelveld</w:t>
-      </w:r>
-      <w:bookmarkEnd w:id="26"/>
-    </w:p>
-    <w:p>
-      <w:pPr>
-        <w:pStyle w:val="Geenafstand"/>
-        <w:rPr>
-          <w:lang w:val="nl-NL"/>
-        </w:rPr>
-      </w:pPr>
-      <w:r>
-        <w:rPr>
-          <w:lang w:val="nl-NL"/>
-        </w:rPr>
-        <w:t>Waar het hele spel op plaats vindt. Het speelveld zal zelf niks echt doen maar het zal gebruikt worden als ondergrond om alle objecten op te plaatsen.</w:t>
-      </w:r>
-    </w:p>
-    <w:p>
-      <w:pPr>
-        <w:pStyle w:val="Geenafstand"/>
-        <w:rPr>
-          <w:lang w:val="nl-NL"/>
-        </w:rPr>
-      </w:pPr>
-    </w:p>
-    <w:p>
-      <w:pPr>
-        <w:pStyle w:val="Kop2"/>
-        <w:rPr>
-          <w:lang w:val="nl-NL"/>
-        </w:rPr>
-      </w:pPr>
-      <w:bookmarkStart w:id="27" w:name="_Toc509844454"/>
-      <w:r>
-        <w:rPr>
-          <w:lang w:val="nl-NL"/>
-        </w:rPr>
-        <w:t xml:space="preserve">5.6 </w:t>
-      </w:r>
-      <w:r>
-        <w:rPr>
-          <w:lang w:val="nl-NL"/>
-        </w:rPr>
-        <w:t>Muur</w:t>
-      </w:r>
-      <w:bookmarkEnd w:id="27"/>
-    </w:p>
-    <w:p>
-      <w:pPr>
-        <w:pStyle w:val="Geenafstand"/>
-        <w:rPr>
-          <w:lang w:val="nl-NL"/>
-        </w:rPr>
-      </w:pPr>
-      <w:r>
-        <w:rPr>
-          <w:lang w:val="nl-NL"/>
-        </w:rPr>
-        <w:t>Om het spel iets moeilijker te maken zullen er bepaalde paden in het veld zijn waarin de “Docent” ook ingesloten kan worden door de “Studenten” om te zorgen dat de “Docent” en “Studenten” op deze paden blijven zullen er muren geplaatst worden. De karakters zullen niet door deze muren heen kunnen bewegen.</w:t>
-      </w:r>
-    </w:p>
-    <w:p>
-      <w:pPr>
-        <w:pStyle w:val="Geenafstand"/>
-        <w:rPr>
-          <w:lang w:val="nl-NL"/>
-        </w:rPr>
-      </w:pPr>
-    </w:p>
-    <w:p>
-      <w:pPr>
-        <w:pStyle w:val="Kop2"/>
-        <w:rPr>
-          <w:lang w:val="nl-NL"/>
-        </w:rPr>
-      </w:pPr>
-      <w:bookmarkStart w:id="28" w:name="_Toc509844455"/>
-      <w:r>
-        <w:rPr>
-          <w:lang w:val="nl-NL"/>
-        </w:rPr>
-        <w:t xml:space="preserve">5.7 </w:t>
-      </w:r>
-      <w:proofErr w:type="spellStart"/>
-      <w:r>
-        <w:rPr>
-          <w:lang w:val="nl-NL"/>
-        </w:rPr>
-        <w:t>Warps</w:t>
-      </w:r>
-      <w:bookmarkEnd w:id="28"/>
-      <w:proofErr w:type="spellEnd"/>
-    </w:p>
-    <w:p>
-      <w:pPr>
-        <w:pStyle w:val="Geenafstand"/>
-        <w:rPr>
-          <w:lang w:val="nl-NL"/>
-        </w:rPr>
-      </w:pPr>
-      <w:r>
-        <w:rPr>
-          <w:lang w:val="nl-NL"/>
-        </w:rPr>
-        <w:t xml:space="preserve">Net als in het originele </w:t>
-      </w:r>
-      <w:proofErr w:type="spellStart"/>
-      <w:r>
-        <w:rPr>
-          <w:lang w:val="nl-NL"/>
-        </w:rPr>
-        <w:t>pac-man</w:t>
-      </w:r>
-      <w:proofErr w:type="spellEnd"/>
-      <w:r>
-        <w:rPr>
-          <w:lang w:val="nl-NL"/>
-        </w:rPr>
-        <w:t xml:space="preserve"> spel zullen aan </w:t>
-      </w:r>
-      <w:r>
-        <w:rPr>
-          <w:lang w:val="nl-NL"/>
-        </w:rPr>
-        <w:t>iedere zijkant van het speelveld een “</w:t>
-      </w:r>
-      <w:proofErr w:type="spellStart"/>
-      <w:r>
-        <w:rPr>
-          <w:lang w:val="nl-NL"/>
-        </w:rPr>
-        <w:t>Warp</w:t>
-      </w:r>
-      <w:proofErr w:type="spellEnd"/>
-      <w:r>
-        <w:rPr>
-          <w:lang w:val="nl-NL"/>
-        </w:rPr>
-        <w:t>” zijn die je dan naar de andere “</w:t>
-      </w:r>
-      <w:proofErr w:type="spellStart"/>
-      <w:r>
-        <w:rPr>
-          <w:lang w:val="nl-NL"/>
-        </w:rPr>
-        <w:t>Warp</w:t>
-      </w:r>
-      <w:proofErr w:type="spellEnd"/>
+    </w:p>
+    <w:p>
+      <w:pPr>
+        <w:rPr>
+          <w:lang w:val="nl-NL"/>
+        </w:rPr>
+      </w:pPr>
+      <w:r>
+        <w:rPr>
+          <w:lang w:val="nl-NL"/>
+        </w:rPr>
+        <w:t>Je start het s</w:t>
+      </w:r>
+      <w:r>
+        <w:rPr>
+          <w:lang w:val="nl-NL"/>
+        </w:rPr>
+        <w:t xml:space="preserve">pel door op start spel te klikken. </w:t>
+      </w:r>
+      <w:r>
+        <w:rPr>
+          <w:lang w:val="nl-NL"/>
+        </w:rPr>
+        <w:t>Je komt op het speelscherm terecht</w:t>
+      </w:r>
+      <w:r>
+        <w:rPr>
+          <w:lang w:val="nl-NL"/>
+        </w:rPr>
+        <w:t xml:space="preserve">, Als je op een pijltjestoets drukt begint de </w:t>
+      </w:r>
+      <w:r>
+        <w:rPr>
+          <w:lang w:val="nl-NL"/>
+        </w:rPr>
+        <w:t>“d</w:t>
+      </w:r>
+      <w:r>
+        <w:rPr>
+          <w:lang w:val="nl-NL"/>
+        </w:rPr>
+        <w:t>ocent</w:t>
+      </w:r>
       <w:r>
         <w:rPr>
           <w:lang w:val="nl-NL"/>
@@ -4609,237 +4867,127 @@
         <w:rPr>
           <w:lang w:val="nl-NL"/>
         </w:rPr>
-        <w:t xml:space="preserve"> </w:t>
-      </w:r>
-      <w:proofErr w:type="spellStart"/>
-      <w:r>
-        <w:rPr>
-          <w:lang w:val="nl-NL"/>
-        </w:rPr>
-        <w:t>teleporteert</w:t>
-      </w:r>
-      <w:proofErr w:type="spellEnd"/>
-      <w:r>
-        <w:rPr>
-          <w:lang w:val="nl-NL"/>
-        </w:rPr>
-        <w:t>.</w:t>
-      </w:r>
-    </w:p>
-    <w:p>
-      <w:pPr>
-        <w:pStyle w:val="Geenafstand"/>
-        <w:rPr>
-          <w:lang w:val="nl-NL"/>
-        </w:rPr>
-      </w:pPr>
-    </w:p>
-    <w:p>
-      <w:pPr>
-        <w:pStyle w:val="Geenafstand"/>
-        <w:rPr>
-          <w:lang w:val="nl-NL"/>
-        </w:rPr>
-      </w:pPr>
-    </w:p>
-    <w:p>
-      <w:pPr>
-        <w:pStyle w:val="Geenafstand"/>
-        <w:rPr>
-          <w:lang w:val="nl-NL"/>
-        </w:rPr>
-      </w:pPr>
-    </w:p>
-    <w:p>
-      <w:pPr>
-        <w:pStyle w:val="Geenafstand"/>
-        <w:rPr>
-          <w:lang w:val="nl-NL"/>
-        </w:rPr>
-      </w:pPr>
-    </w:p>
-    <w:p>
-      <w:pPr>
-        <w:pStyle w:val="Geenafstand"/>
-        <w:rPr>
-          <w:lang w:val="nl-NL"/>
-        </w:rPr>
-      </w:pPr>
-    </w:p>
-    <w:p>
-      <w:pPr>
-        <w:pStyle w:val="Geenafstand"/>
-        <w:rPr>
-          <w:lang w:val="nl-NL"/>
-        </w:rPr>
-      </w:pPr>
-    </w:p>
-    <w:p>
-      <w:pPr>
-        <w:pStyle w:val="Geenafstand"/>
-        <w:rPr>
-          <w:lang w:val="nl-NL"/>
-        </w:rPr>
-      </w:pPr>
-    </w:p>
-    <w:p>
-      <w:pPr>
-        <w:pStyle w:val="Kop1"/>
+        <w:t xml:space="preserve"> en de </w:t>
+      </w:r>
+      <w:r>
+        <w:rPr>
+          <w:lang w:val="nl-NL"/>
+        </w:rPr>
+        <w:t>“</w:t>
+      </w:r>
+      <w:r>
+        <w:rPr>
+          <w:lang w:val="nl-NL"/>
+        </w:rPr>
+        <w:t>studenten</w:t>
+      </w:r>
+      <w:r>
+        <w:rPr>
+          <w:lang w:val="nl-NL"/>
+        </w:rPr>
+        <w:t>”</w:t>
+      </w:r>
+      <w:r>
+        <w:rPr>
+          <w:lang w:val="nl-NL"/>
+        </w:rPr>
+        <w:t xml:space="preserve"> te bewegen.</w:t>
+      </w:r>
+    </w:p>
+    <w:p>
+      <w:pPr>
+        <w:pStyle w:val="Heading2"/>
+        <w:rPr>
+          <w:lang w:val="nl-NL"/>
+        </w:rPr>
+      </w:pPr>
+      <w:bookmarkStart w:id="30" w:name="_Toc509844458"/>
+      <w:r>
+        <w:rPr>
+          <w:lang w:val="nl-NL"/>
+        </w:rPr>
+        <w:t xml:space="preserve">6.2 </w:t>
+      </w:r>
+      <w:r>
+        <w:rPr>
+          <w:lang w:val="nl-NL"/>
+        </w:rPr>
+        <w:t>E</w:t>
+      </w:r>
+      <w:r>
+        <w:rPr>
+          <w:lang w:val="nl-NL"/>
+        </w:rPr>
+        <w:t>ind</w:t>
+      </w:r>
+      <w:bookmarkEnd w:id="30"/>
+    </w:p>
+    <w:p>
+      <w:pPr>
+        <w:rPr>
+          <w:lang w:val="nl-NL"/>
+        </w:rPr>
+      </w:pPr>
+      <w:r>
+        <w:rPr>
+          <w:lang w:val="nl-NL"/>
+        </w:rPr>
+        <w:t xml:space="preserve">Als alle 3 de levens </w:t>
+      </w:r>
+      <w:r>
+        <w:rPr>
+          <w:lang w:val="nl-NL"/>
+        </w:rPr>
+        <w:t xml:space="preserve">op zijn is het spel afgelopen. Je komt dan op het scorescherm waar je je totale score ziet met de top 5 highscores. </w:t>
+      </w:r>
+      <w:r>
+        <w:rPr>
+          <w:lang w:val="nl-NL"/>
+        </w:rPr>
+        <w:t>Je kan dan je naam invoeren</w:t>
+      </w:r>
+      <w:r>
+        <w:rPr>
+          <w:lang w:val="nl-NL"/>
+        </w:rPr>
+        <w:t xml:space="preserve">, je score wordt </w:t>
+      </w:r>
+      <w:r>
+        <w:rPr>
+          <w:lang w:val="nl-NL"/>
+        </w:rPr>
+        <w:t>dan toegevoegd aan de highscore, en wordt gelijk laten zien als je in de top 5 staat.</w:t>
+      </w:r>
+    </w:p>
+    <w:p>
+      <w:pPr>
+        <w:rPr>
+          <w:lang w:val="nl-NL"/>
+        </w:rPr>
+      </w:pPr>
+    </w:p>
+    <w:p>
+      <w:pPr>
+        <w:pStyle w:val="Heading1"/>
         <w:numPr>
           <w:ilvl w:val="0"/>
-          <w:numId w:val="5"/>
+          <w:numId w:val="7"/>
         </w:numPr>
-        <w:rPr>
-          <w:lang w:val="nl-NL"/>
-        </w:rPr>
-      </w:pPr>
-      <w:bookmarkStart w:id="29" w:name="_Toc509844456"/>
-      <w:r>
-        <w:rPr>
-          <w:lang w:val="nl-NL"/>
-        </w:rPr>
-        <w:t>Start en eind</w:t>
-      </w:r>
-      <w:r>
-        <w:rPr>
-          <w:lang w:val="nl-NL"/>
-        </w:rPr>
-        <w:t xml:space="preserve"> van het spel</w:t>
-      </w:r>
-      <w:bookmarkEnd w:id="29"/>
-    </w:p>
-    <w:p>
-      <w:pPr>
-        <w:pStyle w:val="Kop2"/>
-        <w:rPr>
-          <w:lang w:val="nl-NL"/>
-        </w:rPr>
-      </w:pPr>
-      <w:bookmarkStart w:id="30" w:name="_Toc509844457"/>
-      <w:r>
-        <w:rPr>
-          <w:lang w:val="nl-NL"/>
-        </w:rPr>
-        <w:t xml:space="preserve">6.1 </w:t>
-      </w:r>
-      <w:r>
-        <w:rPr>
-          <w:lang w:val="nl-NL"/>
-        </w:rPr>
-        <w:t>Start</w:t>
-      </w:r>
-      <w:bookmarkEnd w:id="30"/>
-      <w:r>
-        <w:rPr>
-          <w:lang w:val="nl-NL"/>
-        </w:rPr>
-        <w:t xml:space="preserve"> </w:t>
-      </w:r>
-    </w:p>
-    <w:p>
-      <w:pPr>
-        <w:rPr>
-          <w:lang w:val="nl-NL"/>
-        </w:rPr>
-      </w:pPr>
-      <w:r>
-        <w:rPr>
-          <w:lang w:val="nl-NL"/>
-        </w:rPr>
-        <w:t>Je start het s</w:t>
-      </w:r>
-      <w:r>
-        <w:rPr>
-          <w:lang w:val="nl-NL"/>
-        </w:rPr>
-        <w:t xml:space="preserve">pel door op start spel te klikken. </w:t>
-      </w:r>
-      <w:r>
-        <w:rPr>
-          <w:lang w:val="nl-NL"/>
-        </w:rPr>
-        <w:t>Je komt op het speelscherm terecht</w:t>
-      </w:r>
-      <w:r>
-        <w:rPr>
-          <w:lang w:val="nl-NL"/>
-        </w:rPr>
-        <w:t xml:space="preserve">, Als je op een pijltjestoets drukt begint de </w:t>
-      </w:r>
-      <w:r>
-        <w:rPr>
-          <w:lang w:val="nl-NL"/>
-        </w:rPr>
-        <w:t>“d</w:t>
-      </w:r>
-      <w:r>
-        <w:rPr>
-          <w:lang w:val="nl-NL"/>
-        </w:rPr>
-        <w:t>ocent</w:t>
-      </w:r>
-      <w:r>
-        <w:rPr>
-          <w:lang w:val="nl-NL"/>
-        </w:rPr>
-        <w:t>”</w:t>
-      </w:r>
-      <w:r>
-        <w:rPr>
-          <w:lang w:val="nl-NL"/>
-        </w:rPr>
-        <w:t xml:space="preserve"> en de </w:t>
-      </w:r>
-      <w:r>
-        <w:rPr>
-          <w:lang w:val="nl-NL"/>
-        </w:rPr>
-        <w:t>“</w:t>
-      </w:r>
-      <w:r>
-        <w:rPr>
-          <w:lang w:val="nl-NL"/>
-        </w:rPr>
-        <w:t>studenten</w:t>
-      </w:r>
-      <w:r>
-        <w:rPr>
-          <w:lang w:val="nl-NL"/>
-        </w:rPr>
-        <w:t>”</w:t>
-      </w:r>
-      <w:r>
-        <w:rPr>
-          <w:lang w:val="nl-NL"/>
-        </w:rPr>
-        <w:t xml:space="preserve"> te bewegen.</w:t>
-      </w:r>
-    </w:p>
-    <w:p>
-      <w:pPr>
-        <w:pStyle w:val="Kop2"/>
-        <w:rPr>
-          <w:lang w:val="nl-NL"/>
-        </w:rPr>
-      </w:pPr>
-      <w:bookmarkStart w:id="31" w:name="_Toc509844458"/>
-      <w:r>
-        <w:rPr>
-          <w:lang w:val="nl-NL"/>
-        </w:rPr>
-        <w:t xml:space="preserve">6.2 </w:t>
-      </w:r>
-      <w:r>
-        <w:rPr>
-          <w:lang w:val="nl-NL"/>
-        </w:rPr>
-        <w:t>E</w:t>
-      </w:r>
-      <w:r>
-        <w:rPr>
-          <w:lang w:val="nl-NL"/>
-        </w:rPr>
-        <w:t>ind</w:t>
+      </w:pPr>
+      <w:bookmarkStart w:id="31" w:name="_Toc509844459"/>
+      <w:r>
+        <w:rPr>
+          <w:lang w:val="nl-NL"/>
+        </w:rPr>
+        <w:t xml:space="preserve">Overige </w:t>
+      </w:r>
+      <w:proofErr w:type="spellStart"/>
+      <w:r>
+        <w:t>formulieren</w:t>
+      </w:r>
+      <w:proofErr w:type="spellEnd"/>
+      <w:r>
+        <w:t>, dashboard, menu's</w:t>
       </w:r>
       <w:bookmarkEnd w:id="31"/>
     </w:p>
@@ -4853,129 +5001,79 @@
         <w:rPr>
           <w:lang w:val="nl-NL"/>
         </w:rPr>
-        <w:t xml:space="preserve">Als alle 3 de levens </w:t>
-      </w:r>
-      <w:r>
-        <w:rPr>
-          <w:lang w:val="nl-NL"/>
-        </w:rPr>
-        <w:t xml:space="preserve">op zijn is het spel afgelopen. Je komt dan op het scorescherm waar je je totale score ziet met de top 5 highscores. </w:t>
-      </w:r>
-      <w:r>
-        <w:rPr>
-          <w:lang w:val="nl-NL"/>
-        </w:rPr>
-        <w:t>Je kan dan je naam invoeren</w:t>
-      </w:r>
-      <w:r>
-        <w:rPr>
-          <w:lang w:val="nl-NL"/>
-        </w:rPr>
-        <w:t xml:space="preserve">, je score wordt </w:t>
-      </w:r>
-      <w:r>
-        <w:rPr>
-          <w:lang w:val="nl-NL"/>
-        </w:rPr>
-        <w:t>dan toegevoegd aan de highscore, en wordt gelijk laten zien als je in de top 5 staat.</w:t>
-      </w:r>
-    </w:p>
-    <w:p>
-      <w:pPr>
-        <w:rPr>
-          <w:lang w:val="nl-NL"/>
-        </w:rPr>
-      </w:pPr>
-    </w:p>
-    <w:p>
-      <w:pPr>
-        <w:pStyle w:val="Kop1"/>
+        <w:t xml:space="preserve">Aan het einde van het spel is er een formulier waar je je naam kan invoeren </w:t>
+      </w:r>
+      <w:r>
+        <w:rPr>
+          <w:lang w:val="nl-NL"/>
+        </w:rPr>
+        <w:t>om toegevoegd te worden aan de highscores.</w:t>
+      </w:r>
+    </w:p>
+    <w:p>
+      <w:pPr>
+        <w:rPr>
+          <w:lang w:val="nl-NL"/>
+        </w:rPr>
+      </w:pPr>
+      <w:r>
+        <w:rPr>
+          <w:lang w:val="nl-NL"/>
+        </w:rPr>
+        <w:t xml:space="preserve">Mogelijk voegen we een profielen systeem toe aan het spel waardoor het vorige menu overbodig </w:t>
+      </w:r>
+      <w:proofErr w:type="gramStart"/>
+      <w:r>
+        <w:rPr>
+          <w:lang w:val="nl-NL"/>
+        </w:rPr>
+        <w:t>word</w:t>
+      </w:r>
+      <w:proofErr w:type="gramEnd"/>
+      <w:r>
+        <w:rPr>
+          <w:lang w:val="nl-NL"/>
+        </w:rPr>
+        <w:t>. Op het pro</w:t>
+      </w:r>
+      <w:r>
+        <w:rPr>
+          <w:lang w:val="nl-NL"/>
+        </w:rPr>
+        <w:t>fielen scherm</w:t>
+      </w:r>
+      <w:r>
+        <w:rPr>
+          <w:lang w:val="nl-NL"/>
+        </w:rPr>
+        <w:t xml:space="preserve"> worden alle profielen weergegeven met een max van </w:t>
+      </w:r>
+      <w:r>
+        <w:rPr>
+          <w:lang w:val="nl-NL"/>
+        </w:rPr>
+        <w:t>3. Ook kan je een profiel verwijderen of toevoegen (als er plek is).</w:t>
+      </w:r>
+    </w:p>
+    <w:p>
+      <w:pPr>
+        <w:rPr>
+          <w:lang w:val="nl-NL"/>
+        </w:rPr>
+      </w:pPr>
+    </w:p>
+    <w:p>
+      <w:pPr>
+        <w:pStyle w:val="Heading1"/>
         <w:numPr>
           <w:ilvl w:val="0"/>
-          <w:numId w:val="5"/>
+          <w:numId w:val="7"/>
         </w:numPr>
-      </w:pPr>
-      <w:bookmarkStart w:id="32" w:name="_Toc509844459"/>
-      <w:r>
-        <w:rPr>
-          <w:lang w:val="nl-NL"/>
-        </w:rPr>
-        <w:t xml:space="preserve">Overige </w:t>
-      </w:r>
-      <w:r>
-        <w:t>formulieren, dashboard, menu's</w:t>
-      </w:r>
-      <w:bookmarkEnd w:id="32"/>
-    </w:p>
-    <w:p>
-      <w:pPr>
-        <w:rPr>
-          <w:lang w:val="nl-NL"/>
-        </w:rPr>
-      </w:pPr>
-      <w:r>
-        <w:rPr>
-          <w:lang w:val="nl-NL"/>
-        </w:rPr>
-        <w:t xml:space="preserve">Aan het einde van het spel is er een formulier waar je je naam kan invoeren </w:t>
-      </w:r>
-      <w:r>
-        <w:rPr>
-          <w:lang w:val="nl-NL"/>
-        </w:rPr>
-        <w:t>om toegevoegd te worden aan de highscores.</w:t>
-      </w:r>
-    </w:p>
-    <w:p>
-      <w:pPr>
-        <w:rPr>
-          <w:lang w:val="nl-NL"/>
-        </w:rPr>
-      </w:pPr>
-      <w:r>
-        <w:rPr>
-          <w:lang w:val="nl-NL"/>
-        </w:rPr>
-        <w:t>Mogelijk voegen we een profielen systeem toe aan het spel waardoor het vorige menu overbodig word. Op het pro</w:t>
-      </w:r>
-      <w:r>
-        <w:rPr>
-          <w:lang w:val="nl-NL"/>
-        </w:rPr>
-        <w:t>fielen scherm</w:t>
-      </w:r>
-      <w:r>
-        <w:rPr>
-          <w:lang w:val="nl-NL"/>
-        </w:rPr>
-        <w:t xml:space="preserve"> worden alle profielen weergegeven met een max van </w:t>
-      </w:r>
-      <w:r>
-        <w:rPr>
-          <w:lang w:val="nl-NL"/>
-        </w:rPr>
-        <w:t>3. Ook kan je een profiel verwijderen of toevoegen (als er plek is).</w:t>
-      </w:r>
-    </w:p>
-    <w:p>
-      <w:pPr>
-        <w:rPr>
-          <w:lang w:val="nl-NL"/>
-        </w:rPr>
-      </w:pPr>
-    </w:p>
-    <w:p>
-      <w:pPr>
-        <w:pStyle w:val="Kop1"/>
-        <w:numPr>
-          <w:ilvl w:val="0"/>
-          <w:numId w:val="5"/>
-        </w:numPr>
-        <w:rPr>
-          <w:lang w:val="nl-NL"/>
-        </w:rPr>
-      </w:pPr>
-      <w:bookmarkStart w:id="33" w:name="_Toc509844460"/>
+        <w:rPr>
+          <w:lang w:val="nl-NL"/>
+        </w:rPr>
+      </w:pPr>
+      <w:bookmarkStart w:id="32" w:name="_Toc509844460"/>
       <w:r>
         <w:rPr>
           <w:lang w:val="nl-NL"/>
@@ -4983,7 +5081,7 @@
         <w:lastRenderedPageBreak/>
         <w:t>Schermontwerpen</w:t>
       </w:r>
-      <w:bookmarkEnd w:id="33"/>
+      <w:bookmarkEnd w:id="32"/>
     </w:p>
     <w:p>
       <w:pPr>
@@ -5083,12 +5181,12 @@
     </w:p>
     <w:p>
       <w:pPr>
-        <w:pStyle w:val="Kop2"/>
-        <w:rPr>
-          <w:lang w:val="nl-NL"/>
-        </w:rPr>
-      </w:pPr>
-      <w:bookmarkStart w:id="34" w:name="_Toc509844461"/>
+        <w:pStyle w:val="Heading2"/>
+        <w:rPr>
+          <w:lang w:val="nl-NL"/>
+        </w:rPr>
+      </w:pPr>
+      <w:bookmarkStart w:id="33" w:name="_Toc509844461"/>
       <w:r>
         <w:rPr>
           <w:lang w:val="nl-NL"/>
@@ -5113,7 +5211,7 @@
         </w:rPr>
         <w:t>Scherm</w:t>
       </w:r>
-      <w:bookmarkEnd w:id="34"/>
+      <w:bookmarkEnd w:id="33"/>
     </w:p>
     <w:p>
       <w:pPr>
@@ -5309,14 +5407,14 @@
     </w:p>
     <w:p>
       <w:pPr>
-        <w:pStyle w:val="Kop2"/>
+        <w:pStyle w:val="Heading2"/>
         <w:ind w:left="720"/>
         <w:jc w:val="right"/>
         <w:rPr>
           <w:lang w:val="nl-NL"/>
         </w:rPr>
       </w:pPr>
-      <w:bookmarkStart w:id="35" w:name="_Toc509844462"/>
+      <w:bookmarkStart w:id="34" w:name="_Toc509844462"/>
       <w:r>
         <w:rPr>
           <w:lang w:val="nl-NL"/>
@@ -5329,7 +5427,7 @@
         </w:rPr>
         <w:t>Profielen Scherm (optioneel)</w:t>
       </w:r>
-      <w:bookmarkEnd w:id="35"/>
+      <w:bookmarkEnd w:id="34"/>
     </w:p>
     <w:p>
       <w:pPr>
@@ -5452,12 +5550,12 @@
     </w:p>
     <w:p>
       <w:pPr>
-        <w:pStyle w:val="Kop2"/>
-        <w:rPr>
-          <w:lang w:val="nl-NL"/>
-        </w:rPr>
-      </w:pPr>
-      <w:bookmarkStart w:id="36" w:name="_Toc509844463"/>
+        <w:pStyle w:val="Heading2"/>
+        <w:rPr>
+          <w:lang w:val="nl-NL"/>
+        </w:rPr>
+      </w:pPr>
+      <w:bookmarkStart w:id="35" w:name="_Toc509844463"/>
       <w:r>
         <w:rPr>
           <w:lang w:val="nl-NL"/>
@@ -5470,7 +5568,7 @@
         </w:rPr>
         <w:t>Home Scherm</w:t>
       </w:r>
-      <w:bookmarkEnd w:id="36"/>
+      <w:bookmarkEnd w:id="35"/>
     </w:p>
     <w:p>
       <w:pPr>
@@ -5505,7 +5603,7 @@
     </w:p>
     <w:p>
       <w:pPr>
-        <w:pStyle w:val="Kop2"/>
+        <w:pStyle w:val="Heading2"/>
         <w:rPr>
           <w:rFonts w:asciiTheme="minorHAnsi" w:eastAsiaTheme="minorHAnsi" w:hAnsiTheme="minorHAnsi" w:cstheme="minorBidi"/>
           <w:color w:val="auto"/>
@@ -5517,18 +5615,18 @@
     </w:p>
     <w:p>
       <w:pPr>
-        <w:pStyle w:val="Kop2"/>
-        <w:rPr>
-          <w:lang w:val="en-US"/>
-        </w:rPr>
-      </w:pPr>
-      <w:bookmarkStart w:id="37" w:name="_Toc509843781"/>
-    </w:p>
-    <w:bookmarkEnd w:id="37"/>
-    <w:p>
-      <w:pPr>
-        <w:rPr>
-          <w:lang w:val="en-US"/>
+        <w:pStyle w:val="Heading2"/>
+        <w:rPr>
+          <w:lang w:val="nl-NL"/>
+        </w:rPr>
+      </w:pPr>
+      <w:bookmarkStart w:id="36" w:name="_Toc509843781"/>
+    </w:p>
+    <w:bookmarkEnd w:id="36"/>
+    <w:p>
+      <w:pPr>
+        <w:rPr>
+          <w:lang w:val="nl-NL"/>
         </w:rPr>
       </w:pPr>
       <w:r>
@@ -5610,7 +5708,7 @@
     </w:p>
     <w:p>
       <w:pPr>
-        <w:pStyle w:val="Kop2"/>
+        <w:pStyle w:val="Heading2"/>
         <w:jc w:val="right"/>
         <w:rPr>
           <w:lang w:val="nl-NL"/>
@@ -5626,13 +5724,13 @@
     </w:p>
     <w:p>
       <w:pPr>
-        <w:pStyle w:val="Kop2"/>
+        <w:pStyle w:val="Heading2"/>
         <w:jc w:val="right"/>
         <w:rPr>
           <w:lang w:val="nl-NL"/>
         </w:rPr>
       </w:pPr>
-      <w:bookmarkStart w:id="38" w:name="_Toc509844464"/>
+      <w:bookmarkStart w:id="37" w:name="_Toc509844464"/>
       <w:r>
         <w:rPr>
           <w:lang w:val="nl-NL"/>
@@ -5645,7 +5743,7 @@
         </w:rPr>
         <w:t>Highscore Scherm</w:t>
       </w:r>
-      <w:bookmarkEnd w:id="38"/>
+      <w:bookmarkEnd w:id="37"/>
     </w:p>
     <w:p>
       <w:pPr>
@@ -5685,6 +5783,7 @@
           <w:noProof/>
           <w:lang w:val="nl-NL"/>
         </w:rPr>
+        <w:lastRenderedPageBreak/>
         <w:drawing>
           <wp:anchor distT="0" distB="0" distL="114300" distR="114300" simplePos="0" relativeHeight="251666432" behindDoc="0" locked="0" layoutInCell="1" allowOverlap="1" wp14:anchorId="7FD099D7" wp14:editId="362CFADF">
             <wp:simplePos x="0" y="0"/>
@@ -5762,12 +5861,12 @@
     </w:p>
     <w:p>
       <w:pPr>
-        <w:pStyle w:val="Kop2"/>
-        <w:rPr>
-          <w:lang w:val="nl-NL"/>
-        </w:rPr>
-      </w:pPr>
-      <w:bookmarkStart w:id="39" w:name="_Toc509844465"/>
+        <w:pStyle w:val="Heading2"/>
+        <w:rPr>
+          <w:lang w:val="nl-NL"/>
+        </w:rPr>
+      </w:pPr>
+      <w:bookmarkStart w:id="38" w:name="_Toc509844465"/>
       <w:r>
         <w:rPr>
           <w:lang w:val="nl-NL"/>
@@ -5780,7 +5879,7 @@
         </w:rPr>
         <w:t>Spel Scherm</w:t>
       </w:r>
-      <w:bookmarkEnd w:id="39"/>
+      <w:bookmarkEnd w:id="38"/>
     </w:p>
     <w:p>
       <w:pPr>
@@ -5815,23 +5914,23 @@
     </w:p>
     <w:p>
       <w:pPr>
-        <w:pStyle w:val="Kop2"/>
-        <w:rPr>
-          <w:lang w:val="nl-NL"/>
-        </w:rPr>
-      </w:pPr>
-    </w:p>
-    <w:p>
-      <w:pPr>
-        <w:pStyle w:val="Kop2"/>
-        <w:rPr>
-          <w:lang w:val="nl-NL"/>
-        </w:rPr>
-      </w:pPr>
-    </w:p>
-    <w:p>
-      <w:pPr>
-        <w:pStyle w:val="Kop2"/>
+        <w:pStyle w:val="Heading2"/>
+        <w:rPr>
+          <w:lang w:val="nl-NL"/>
+        </w:rPr>
+      </w:pPr>
+    </w:p>
+    <w:p>
+      <w:pPr>
+        <w:pStyle w:val="Heading2"/>
+        <w:rPr>
+          <w:lang w:val="nl-NL"/>
+        </w:rPr>
+      </w:pPr>
+    </w:p>
+    <w:p>
+      <w:pPr>
+        <w:pStyle w:val="Heading2"/>
         <w:rPr>
           <w:lang w:val="nl-NL"/>
         </w:rPr>
@@ -5953,12 +6052,12 @@
     </w:p>
     <w:p>
       <w:pPr>
-        <w:pStyle w:val="Kop2"/>
-        <w:rPr>
-          <w:lang w:val="nl-NL"/>
-        </w:rPr>
-      </w:pPr>
-      <w:bookmarkStart w:id="40" w:name="_Toc509844466"/>
+        <w:pStyle w:val="Heading2"/>
+        <w:rPr>
+          <w:lang w:val="nl-NL"/>
+        </w:rPr>
+      </w:pPr>
+      <w:bookmarkStart w:id="39" w:name="_Toc509844466"/>
       <w:r>
         <w:rPr>
           <w:lang w:val="nl-NL"/>
@@ -5983,7 +6082,7 @@
         </w:rPr>
         <w:t>ver Scherm</w:t>
       </w:r>
-      <w:bookmarkEnd w:id="40"/>
+      <w:bookmarkEnd w:id="39"/>
     </w:p>
     <w:p>
       <w:pPr>
@@ -6066,38 +6165,40 @@
     </w:p>
     <w:p>
       <w:pPr>
-        <w:pStyle w:val="Kop2"/>
-        <w:rPr>
-          <w:lang w:val="nl-NL"/>
-        </w:rPr>
-      </w:pPr>
-    </w:p>
-    <w:p>
-      <w:pPr>
-        <w:rPr>
-          <w:lang w:val="nl-NL"/>
-        </w:rPr>
-      </w:pPr>
-    </w:p>
-    <w:p>
-      <w:pPr>
-        <w:rPr>
-          <w:lang w:val="nl-NL"/>
-        </w:rPr>
-      </w:pPr>
-    </w:p>
-    <w:p>
-      <w:pPr>
-        <w:pStyle w:val="Kop1"/>
+        <w:pStyle w:val="Heading2"/>
+        <w:rPr>
+          <w:lang w:val="nl-NL"/>
+        </w:rPr>
+      </w:pPr>
+    </w:p>
+    <w:p>
+      <w:pPr>
+        <w:rPr>
+          <w:lang w:val="nl-NL"/>
+        </w:rPr>
+      </w:pPr>
+    </w:p>
+    <w:p>
+      <w:pPr>
+        <w:rPr>
+          <w:lang w:val="nl-NL"/>
+        </w:rPr>
+      </w:pPr>
+    </w:p>
+    <w:p>
+      <w:pPr>
+        <w:pStyle w:val="Heading1"/>
         <w:numPr>
           <w:ilvl w:val="0"/>
-          <w:numId w:val="5"/>
+          <w:numId w:val="7"/>
         </w:numPr>
         <w:rPr>
           <w:lang w:val="nl-NL"/>
         </w:rPr>
       </w:pPr>
-      <w:bookmarkStart w:id="41" w:name="_Toc509844467"/>
+      <w:bookmarkStart w:id="40" w:name="_Toc509844467"/>
+      <w:bookmarkStart w:id="41" w:name="_GoBack"/>
+      <w:bookmarkEnd w:id="41"/>
       <w:proofErr w:type="spellStart"/>
       <w:r>
         <w:rPr>
@@ -6119,20 +6220,20 @@
         </w:rPr>
         <w:t>coulds</w:t>
       </w:r>
-      <w:bookmarkEnd w:id="41"/>
+      <w:bookmarkEnd w:id="40"/>
       <w:proofErr w:type="spellEnd"/>
     </w:p>
     <w:p>
       <w:pPr>
-        <w:pStyle w:val="Geenafstand"/>
-        <w:rPr>
-          <w:lang w:val="nl-NL"/>
-        </w:rPr>
-      </w:pPr>
-    </w:p>
-    <w:p>
-      <w:pPr>
-        <w:pStyle w:val="Kop2"/>
+        <w:pStyle w:val="NoSpacing"/>
+        <w:rPr>
+          <w:lang w:val="nl-NL"/>
+        </w:rPr>
+      </w:pPr>
+    </w:p>
+    <w:p>
+      <w:pPr>
+        <w:pStyle w:val="Heading2"/>
         <w:rPr>
           <w:lang w:val="nl-NL"/>
         </w:rPr>
@@ -6142,7 +6243,6 @@
         <w:rPr>
           <w:lang w:val="nl-NL"/>
         </w:rPr>
-        <w:lastRenderedPageBreak/>
         <w:t xml:space="preserve">9.1 </w:t>
       </w:r>
       <w:r>
@@ -6155,7 +6255,7 @@
     </w:p>
     <w:p>
       <w:pPr>
-        <w:pStyle w:val="Geenafstand"/>
+        <w:pStyle w:val="NoSpacing"/>
         <w:rPr>
           <w:lang w:val="nl-NL"/>
         </w:rPr>
@@ -6247,15 +6347,15 @@
     </w:p>
     <w:p>
       <w:pPr>
-        <w:pStyle w:val="Geenafstand"/>
-        <w:rPr>
-          <w:lang w:val="nl-NL"/>
-        </w:rPr>
-      </w:pPr>
-    </w:p>
-    <w:p>
-      <w:pPr>
-        <w:pStyle w:val="Kop2"/>
+        <w:pStyle w:val="NoSpacing"/>
+        <w:rPr>
+          <w:lang w:val="nl-NL"/>
+        </w:rPr>
+      </w:pPr>
+    </w:p>
+    <w:p>
+      <w:pPr>
+        <w:pStyle w:val="Heading2"/>
         <w:rPr>
           <w:lang w:val="nl-NL"/>
         </w:rPr>
@@ -6279,7 +6379,7 @@
     </w:p>
     <w:p>
       <w:pPr>
-        <w:pStyle w:val="Geenafstand"/>
+        <w:pStyle w:val="NoSpacing"/>
         <w:rPr>
           <w:lang w:val="nl-NL"/>
         </w:rPr>
@@ -6679,6 +6779,95 @@
     </w:lvl>
   </w:abstractNum>
   <w:abstractNum w:abstractNumId="3" w15:restartNumberingAfterBreak="0">
+    <w:nsid w:val="31C34756"/>
+    <w:multiLevelType w:val="hybridMultilevel"/>
+    <w:tmpl w:val="3370A28C"/>
+    <w:lvl w:ilvl="0" w:tplc="9B7ED252">
+      <w:start w:val="7"/>
+      <w:numFmt w:val="decimal"/>
+      <w:lvlText w:val="%1"/>
+      <w:lvlJc w:val="left"/>
+      <w:pPr>
+        <w:ind w:left="720" w:hanging="360"/>
+      </w:pPr>
+      <w:rPr>
+        <w:rFonts w:hint="default"/>
+      </w:rPr>
+    </w:lvl>
+    <w:lvl w:ilvl="1" w:tplc="20000019" w:tentative="1">
+      <w:start w:val="1"/>
+      <w:numFmt w:val="lowerLetter"/>
+      <w:lvlText w:val="%2."/>
+      <w:lvlJc w:val="left"/>
+      <w:pPr>
+        <w:ind w:left="1440" w:hanging="360"/>
+      </w:pPr>
+    </w:lvl>
+    <w:lvl w:ilvl="2" w:tplc="2000001B" w:tentative="1">
+      <w:start w:val="1"/>
+      <w:numFmt w:val="lowerRoman"/>
+      <w:lvlText w:val="%3."/>
+      <w:lvlJc w:val="right"/>
+      <w:pPr>
+        <w:ind w:left="2160" w:hanging="180"/>
+      </w:pPr>
+    </w:lvl>
+    <w:lvl w:ilvl="3" w:tplc="2000000F" w:tentative="1">
+      <w:start w:val="1"/>
+      <w:numFmt w:val="decimal"/>
+      <w:lvlText w:val="%4."/>
+      <w:lvlJc w:val="left"/>
+      <w:pPr>
+        <w:ind w:left="2880" w:hanging="360"/>
+      </w:pPr>
+    </w:lvl>
+    <w:lvl w:ilvl="4" w:tplc="20000019" w:tentative="1">
+      <w:start w:val="1"/>
+      <w:numFmt w:val="lowerLetter"/>
+      <w:lvlText w:val="%5."/>
+      <w:lvlJc w:val="left"/>
+      <w:pPr>
+        <w:ind w:left="3600" w:hanging="360"/>
+      </w:pPr>
+    </w:lvl>
+    <w:lvl w:ilvl="5" w:tplc="2000001B" w:tentative="1">
+      <w:start w:val="1"/>
+      <w:numFmt w:val="lowerRoman"/>
+      <w:lvlText w:val="%6."/>
+      <w:lvlJc w:val="right"/>
+      <w:pPr>
+        <w:ind w:left="4320" w:hanging="180"/>
+      </w:pPr>
+    </w:lvl>
+    <w:lvl w:ilvl="6" w:tplc="2000000F" w:tentative="1">
+      <w:start w:val="1"/>
+      <w:numFmt w:val="decimal"/>
+      <w:lvlText w:val="%7."/>
+      <w:lvlJc w:val="left"/>
+      <w:pPr>
+        <w:ind w:left="5040" w:hanging="360"/>
+      </w:pPr>
+    </w:lvl>
+    <w:lvl w:ilvl="7" w:tplc="20000019" w:tentative="1">
+      <w:start w:val="1"/>
+      <w:numFmt w:val="lowerLetter"/>
+      <w:lvlText w:val="%8."/>
+      <w:lvlJc w:val="left"/>
+      <w:pPr>
+        <w:ind w:left="5760" w:hanging="360"/>
+      </w:pPr>
+    </w:lvl>
+    <w:lvl w:ilvl="8" w:tplc="2000001B" w:tentative="1">
+      <w:start w:val="1"/>
+      <w:numFmt w:val="lowerRoman"/>
+      <w:lvlText w:val="%9."/>
+      <w:lvlJc w:val="right"/>
+      <w:pPr>
+        <w:ind w:left="6480" w:hanging="180"/>
+      </w:pPr>
+    </w:lvl>
+  </w:abstractNum>
+  <w:abstractNum w:abstractNumId="4" w15:restartNumberingAfterBreak="0">
     <w:nsid w:val="4A5D0E13"/>
     <w:multiLevelType w:val="multilevel"/>
     <w:tmpl w:val="2BC8F0C8"/>
@@ -6791,7 +6980,96 @@
       </w:rPr>
     </w:lvl>
   </w:abstractNum>
-  <w:abstractNum w:abstractNumId="4" w15:restartNumberingAfterBreak="0">
+  <w:abstractNum w:abstractNumId="5" w15:restartNumberingAfterBreak="0">
+    <w:nsid w:val="4BCF0953"/>
+    <w:multiLevelType w:val="hybridMultilevel"/>
+    <w:tmpl w:val="1626F7CE"/>
+    <w:lvl w:ilvl="0" w:tplc="64A804C4">
+      <w:start w:val="7"/>
+      <w:numFmt w:val="decimal"/>
+      <w:lvlText w:val="%1"/>
+      <w:lvlJc w:val="left"/>
+      <w:pPr>
+        <w:ind w:left="720" w:hanging="360"/>
+      </w:pPr>
+      <w:rPr>
+        <w:rFonts w:hint="default"/>
+      </w:rPr>
+    </w:lvl>
+    <w:lvl w:ilvl="1" w:tplc="20000019" w:tentative="1">
+      <w:start w:val="1"/>
+      <w:numFmt w:val="lowerLetter"/>
+      <w:lvlText w:val="%2."/>
+      <w:lvlJc w:val="left"/>
+      <w:pPr>
+        <w:ind w:left="1440" w:hanging="360"/>
+      </w:pPr>
+    </w:lvl>
+    <w:lvl w:ilvl="2" w:tplc="2000001B" w:tentative="1">
+      <w:start w:val="1"/>
+      <w:numFmt w:val="lowerRoman"/>
+      <w:lvlText w:val="%3."/>
+      <w:lvlJc w:val="right"/>
+      <w:pPr>
+        <w:ind w:left="2160" w:hanging="180"/>
+      </w:pPr>
+    </w:lvl>
+    <w:lvl w:ilvl="3" w:tplc="2000000F" w:tentative="1">
+      <w:start w:val="1"/>
+      <w:numFmt w:val="decimal"/>
+      <w:lvlText w:val="%4."/>
+      <w:lvlJc w:val="left"/>
+      <w:pPr>
+        <w:ind w:left="2880" w:hanging="360"/>
+      </w:pPr>
+    </w:lvl>
+    <w:lvl w:ilvl="4" w:tplc="20000019" w:tentative="1">
+      <w:start w:val="1"/>
+      <w:numFmt w:val="lowerLetter"/>
+      <w:lvlText w:val="%5."/>
+      <w:lvlJc w:val="left"/>
+      <w:pPr>
+        <w:ind w:left="3600" w:hanging="360"/>
+      </w:pPr>
+    </w:lvl>
+    <w:lvl w:ilvl="5" w:tplc="2000001B" w:tentative="1">
+      <w:start w:val="1"/>
+      <w:numFmt w:val="lowerRoman"/>
+      <w:lvlText w:val="%6."/>
+      <w:lvlJc w:val="right"/>
+      <w:pPr>
+        <w:ind w:left="4320" w:hanging="180"/>
+      </w:pPr>
+    </w:lvl>
+    <w:lvl w:ilvl="6" w:tplc="2000000F" w:tentative="1">
+      <w:start w:val="1"/>
+      <w:numFmt w:val="decimal"/>
+      <w:lvlText w:val="%7."/>
+      <w:lvlJc w:val="left"/>
+      <w:pPr>
+        <w:ind w:left="5040" w:hanging="360"/>
+      </w:pPr>
+    </w:lvl>
+    <w:lvl w:ilvl="7" w:tplc="20000019" w:tentative="1">
+      <w:start w:val="1"/>
+      <w:numFmt w:val="lowerLetter"/>
+      <w:lvlText w:val="%8."/>
+      <w:lvlJc w:val="left"/>
+      <w:pPr>
+        <w:ind w:left="5760" w:hanging="360"/>
+      </w:pPr>
+    </w:lvl>
+    <w:lvl w:ilvl="8" w:tplc="2000001B" w:tentative="1">
+      <w:start w:val="1"/>
+      <w:numFmt w:val="lowerRoman"/>
+      <w:lvlText w:val="%9."/>
+      <w:lvlJc w:val="right"/>
+      <w:pPr>
+        <w:ind w:left="6480" w:hanging="180"/>
+      </w:pPr>
+    </w:lvl>
+  </w:abstractNum>
+  <w:abstractNum w:abstractNumId="6" w15:restartNumberingAfterBreak="0">
     <w:nsid w:val="505340ED"/>
     <w:multiLevelType w:val="multilevel"/>
     <w:tmpl w:val="1B38A22A"/>
@@ -6913,10 +7191,10 @@
     </w:lvl>
   </w:abstractNum>
   <w:num w:numId="1">
-    <w:abstractNumId w:val="4"/>
+    <w:abstractNumId w:val="6"/>
   </w:num>
   <w:num w:numId="2">
-    <w:abstractNumId w:val="3"/>
+    <w:abstractNumId w:val="4"/>
   </w:num>
   <w:num w:numId="3">
     <w:abstractNumId w:val="0"/>
@@ -6926,6 +7204,12 @@
   </w:num>
   <w:num w:numId="5">
     <w:abstractNumId w:val="1"/>
+  </w:num>
+  <w:num w:numId="6">
+    <w:abstractNumId w:val="5"/>
+  </w:num>
+  <w:num w:numId="7">
+    <w:abstractNumId w:val="3"/>
   </w:num>
 </w:numbering>
 </file>
@@ -6938,7 +7222,7 @@
         <w:rFonts w:asciiTheme="minorHAnsi" w:eastAsiaTheme="minorHAnsi" w:hAnsiTheme="minorHAnsi" w:cstheme="minorBidi"/>
         <w:sz w:val="22"/>
         <w:szCs w:val="22"/>
-        <w:lang w:eastAsia="en-US" w:bidi="ar-SA"/>
+        <w:lang w:val="en-NL" w:eastAsia="en-US" w:bidi="ar-SA"/>
       </w:rPr>
     </w:rPrDefault>
     <w:pPrDefault>
@@ -7324,15 +7608,15 @@
     <w:lsdException w:name="Hashtag" w:semiHidden="1" w:unhideWhenUsed="1"/>
     <w:lsdException w:name="Unresolved Mention" w:semiHidden="1" w:unhideWhenUsed="1"/>
   </w:latentStyles>
-  <w:style w:type="paragraph" w:default="1" w:styleId="Standaard">
+  <w:style w:type="paragraph" w:default="1" w:styleId="Normal">
     <w:name w:val="Normal"/>
     <w:qFormat/>
   </w:style>
-  <w:style w:type="paragraph" w:styleId="Kop1">
+  <w:style w:type="paragraph" w:styleId="Heading1">
     <w:name w:val="heading 1"/>
-    <w:basedOn w:val="Standaard"/>
-    <w:next w:val="Standaard"/>
-    <w:link w:val="Kop1Char"/>
+    <w:basedOn w:val="Normal"/>
+    <w:next w:val="Normal"/>
+    <w:link w:val="Heading1Char"/>
     <w:uiPriority w:val="9"/>
     <w:qFormat/>
     <w:rsid w:val="00E92C51"/>
@@ -7349,11 +7633,11 @@
       <w:szCs w:val="32"/>
     </w:rPr>
   </w:style>
-  <w:style w:type="paragraph" w:styleId="Kop2">
+  <w:style w:type="paragraph" w:styleId="Heading2">
     <w:name w:val="heading 2"/>
-    <w:basedOn w:val="Standaard"/>
-    <w:next w:val="Standaard"/>
-    <w:link w:val="Kop2Char"/>
+    <w:basedOn w:val="Normal"/>
+    <w:next w:val="Normal"/>
+    <w:link w:val="Heading2Char"/>
     <w:uiPriority w:val="9"/>
     <w:unhideWhenUsed/>
     <w:qFormat/>
@@ -7371,11 +7655,11 @@
       <w:szCs w:val="26"/>
     </w:rPr>
   </w:style>
-  <w:style w:type="paragraph" w:styleId="Kop3">
+  <w:style w:type="paragraph" w:styleId="Heading3">
     <w:name w:val="heading 3"/>
-    <w:basedOn w:val="Standaard"/>
-    <w:next w:val="Standaard"/>
-    <w:link w:val="Kop3Char"/>
+    <w:basedOn w:val="Normal"/>
+    <w:next w:val="Normal"/>
+    <w:link w:val="Heading3Char"/>
     <w:uiPriority w:val="9"/>
     <w:unhideWhenUsed/>
     <w:qFormat/>
@@ -7393,12 +7677,13 @@
       <w:szCs w:val="24"/>
     </w:rPr>
   </w:style>
-  <w:style w:type="character" w:default="1" w:styleId="Standaardalinea-lettertype">
+  <w:style w:type="character" w:default="1" w:styleId="DefaultParagraphFont">
     <w:name w:val="Default Paragraph Font"/>
     <w:uiPriority w:val="1"/>
+    <w:semiHidden/>
     <w:unhideWhenUsed/>
   </w:style>
-  <w:style w:type="table" w:default="1" w:styleId="Standaardtabel">
+  <w:style w:type="table" w:default="1" w:styleId="TableNormal">
     <w:name w:val="Normal Table"/>
     <w:uiPriority w:val="99"/>
     <w:semiHidden/>
@@ -7413,17 +7698,17 @@
       </w:tblCellMar>
     </w:tblPr>
   </w:style>
-  <w:style w:type="numbering" w:default="1" w:styleId="Geenlijst">
+  <w:style w:type="numbering" w:default="1" w:styleId="NoList">
     <w:name w:val="No List"/>
     <w:uiPriority w:val="99"/>
     <w:semiHidden/>
     <w:unhideWhenUsed/>
   </w:style>
-  <w:style w:type="paragraph" w:styleId="Titel">
+  <w:style w:type="paragraph" w:styleId="Title">
     <w:name w:val="Title"/>
-    <w:basedOn w:val="Standaard"/>
-    <w:next w:val="Standaard"/>
-    <w:link w:val="TitelChar"/>
+    <w:basedOn w:val="Normal"/>
+    <w:next w:val="Normal"/>
+    <w:link w:val="TitleChar"/>
     <w:uiPriority w:val="10"/>
     <w:qFormat/>
     <w:rsid w:val="00E92C51"/>
@@ -7439,10 +7724,10 @@
       <w:szCs w:val="56"/>
     </w:rPr>
   </w:style>
-  <w:style w:type="character" w:customStyle="1" w:styleId="TitelChar">
-    <w:name w:val="Titel Char"/>
-    <w:basedOn w:val="Standaardalinea-lettertype"/>
-    <w:link w:val="Titel"/>
+  <w:style w:type="character" w:customStyle="1" w:styleId="TitleChar">
+    <w:name w:val="Title Char"/>
+    <w:basedOn w:val="DefaultParagraphFont"/>
+    <w:link w:val="Title"/>
     <w:uiPriority w:val="10"/>
     <w:rsid w:val="00E92C51"/>
     <w:rPr>
@@ -7453,10 +7738,10 @@
       <w:szCs w:val="56"/>
     </w:rPr>
   </w:style>
-  <w:style w:type="character" w:customStyle="1" w:styleId="Kop1Char">
-    <w:name w:val="Kop 1 Char"/>
-    <w:basedOn w:val="Standaardalinea-lettertype"/>
-    <w:link w:val="Kop1"/>
+  <w:style w:type="character" w:customStyle="1" w:styleId="Heading1Char">
+    <w:name w:val="Heading 1 Char"/>
+    <w:basedOn w:val="DefaultParagraphFont"/>
+    <w:link w:val="Heading1"/>
     <w:uiPriority w:val="9"/>
     <w:rsid w:val="00E92C51"/>
     <w:rPr>
@@ -7466,9 +7751,9 @@
       <w:szCs w:val="32"/>
     </w:rPr>
   </w:style>
-  <w:style w:type="paragraph" w:styleId="Geenafstand">
+  <w:style w:type="paragraph" w:styleId="NoSpacing">
     <w:name w:val="No Spacing"/>
-    <w:link w:val="GeenafstandChar"/>
+    <w:link w:val="NoSpacingChar"/>
     <w:uiPriority w:val="1"/>
     <w:qFormat/>
     <w:rsid w:val="00E92C51"/>
@@ -7478,7 +7763,7 @@
   </w:style>
   <w:style w:type="character" w:styleId="Hyperlink">
     <w:name w:val="Hyperlink"/>
-    <w:basedOn w:val="Standaardalinea-lettertype"/>
+    <w:basedOn w:val="DefaultParagraphFont"/>
     <w:uiPriority w:val="99"/>
     <w:unhideWhenUsed/>
     <w:rsid w:val="009B2646"/>
@@ -7487,9 +7772,9 @@
       <w:u w:val="single"/>
     </w:rPr>
   </w:style>
-  <w:style w:type="character" w:styleId="Onopgelostemelding">
+  <w:style w:type="character" w:styleId="UnresolvedMention">
     <w:name w:val="Unresolved Mention"/>
-    <w:basedOn w:val="Standaardalinea-lettertype"/>
+    <w:basedOn w:val="DefaultParagraphFont"/>
     <w:uiPriority w:val="99"/>
     <w:semiHidden/>
     <w:unhideWhenUsed/>
@@ -7499,9 +7784,9 @@
       <w:shd w:val="clear" w:color="auto" w:fill="E6E6E6"/>
     </w:rPr>
   </w:style>
-  <w:style w:type="character" w:styleId="GevolgdeHyperlink">
+  <w:style w:type="character" w:styleId="FollowedHyperlink">
     <w:name w:val="FollowedHyperlink"/>
-    <w:basedOn w:val="Standaardalinea-lettertype"/>
+    <w:basedOn w:val="DefaultParagraphFont"/>
     <w:uiPriority w:val="99"/>
     <w:semiHidden/>
     <w:unhideWhenUsed/>
@@ -7511,10 +7796,10 @@
       <w:u w:val="single"/>
     </w:rPr>
   </w:style>
-  <w:style w:type="character" w:customStyle="1" w:styleId="Kop2Char">
-    <w:name w:val="Kop 2 Char"/>
-    <w:basedOn w:val="Standaardalinea-lettertype"/>
-    <w:link w:val="Kop2"/>
+  <w:style w:type="character" w:customStyle="1" w:styleId="Heading2Char">
+    <w:name w:val="Heading 2 Char"/>
+    <w:basedOn w:val="DefaultParagraphFont"/>
+    <w:link w:val="Heading2"/>
     <w:uiPriority w:val="9"/>
     <w:rsid w:val="0060495D"/>
     <w:rPr>
@@ -7524,10 +7809,10 @@
       <w:szCs w:val="26"/>
     </w:rPr>
   </w:style>
-  <w:style w:type="character" w:customStyle="1" w:styleId="Kop3Char">
-    <w:name w:val="Kop 3 Char"/>
-    <w:basedOn w:val="Standaardalinea-lettertype"/>
-    <w:link w:val="Kop3"/>
+  <w:style w:type="character" w:customStyle="1" w:styleId="Heading3Char">
+    <w:name w:val="Heading 3 Char"/>
+    <w:basedOn w:val="DefaultParagraphFont"/>
+    <w:link w:val="Heading3"/>
     <w:uiPriority w:val="9"/>
     <w:rsid w:val="00017FE0"/>
     <w:rPr>
@@ -7537,17 +7822,17 @@
       <w:szCs w:val="24"/>
     </w:rPr>
   </w:style>
-  <w:style w:type="character" w:customStyle="1" w:styleId="GeenafstandChar">
-    <w:name w:val="Geen afstand Char"/>
-    <w:basedOn w:val="Standaardalinea-lettertype"/>
-    <w:link w:val="Geenafstand"/>
+  <w:style w:type="character" w:customStyle="1" w:styleId="NoSpacingChar">
+    <w:name w:val="No Spacing Char"/>
+    <w:basedOn w:val="DefaultParagraphFont"/>
+    <w:link w:val="NoSpacing"/>
     <w:uiPriority w:val="1"/>
     <w:rsid w:val="00680D3E"/>
   </w:style>
-  <w:style w:type="paragraph" w:styleId="Kopvaninhoudsopgave">
+  <w:style w:type="paragraph" w:styleId="TOCHeading">
     <w:name w:val="TOC Heading"/>
-    <w:basedOn w:val="Kop1"/>
-    <w:next w:val="Standaard"/>
+    <w:basedOn w:val="Heading1"/>
+    <w:next w:val="Normal"/>
     <w:uiPriority w:val="39"/>
     <w:unhideWhenUsed/>
     <w:qFormat/>
@@ -7559,10 +7844,10 @@
       <w:lang w:val="en-US"/>
     </w:rPr>
   </w:style>
-  <w:style w:type="paragraph" w:styleId="Inhopg2">
+  <w:style w:type="paragraph" w:styleId="TOC2">
     <w:name w:val="toc 2"/>
-    <w:basedOn w:val="Standaard"/>
-    <w:next w:val="Standaard"/>
+    <w:basedOn w:val="Normal"/>
+    <w:next w:val="Normal"/>
     <w:autoRedefine/>
     <w:uiPriority w:val="39"/>
     <w:unhideWhenUsed/>
@@ -7576,10 +7861,10 @@
       <w:lang w:val="en-US"/>
     </w:rPr>
   </w:style>
-  <w:style w:type="paragraph" w:styleId="Inhopg1">
+  <w:style w:type="paragraph" w:styleId="TOC1">
     <w:name w:val="toc 1"/>
-    <w:basedOn w:val="Standaard"/>
-    <w:next w:val="Standaard"/>
+    <w:basedOn w:val="Normal"/>
+    <w:next w:val="Normal"/>
     <w:autoRedefine/>
     <w:uiPriority w:val="39"/>
     <w:unhideWhenUsed/>
@@ -7592,10 +7877,10 @@
       <w:lang w:val="en-US"/>
     </w:rPr>
   </w:style>
-  <w:style w:type="paragraph" w:styleId="Inhopg3">
+  <w:style w:type="paragraph" w:styleId="TOC3">
     <w:name w:val="toc 3"/>
-    <w:basedOn w:val="Standaard"/>
-    <w:next w:val="Standaard"/>
+    <w:basedOn w:val="Normal"/>
+    <w:next w:val="Normal"/>
     <w:autoRedefine/>
     <w:uiPriority w:val="39"/>
     <w:unhideWhenUsed/>
@@ -7610,523 +7895,6 @@
     </w:rPr>
   </w:style>
 </w:styles>
-</file>
-
-<file path=word/glossary/document.xml><?xml version="1.0" encoding="utf-8"?>
-<w:glossaryDocument xmlns:wpc="http://schemas.microsoft.com/office/word/2010/wordprocessingCanvas" xmlns:cx="http://schemas.microsoft.com/office/drawing/2014/chartex" xmlns:cx1="http://schemas.microsoft.com/office/drawing/2015/9/8/chartex" xmlns:cx2="http://schemas.microsoft.com/office/drawing/2015/10/21/chartex" xmlns:cx3="http://schemas.microsoft.com/office/drawing/2016/5/9/chartex" xmlns:cx4="http://schemas.microsoft.com/office/drawing/2016/5/10/chartex" xmlns:cx5="http://schemas.microsoft.com/office/drawing/2016/5/11/chartex" xmlns:cx6="http://schemas.microsoft.com/office/drawing/2016/5/12/chartex" xmlns:cx7="http://schemas.microsoft.com/office/drawing/2016/5/13/chartex" xmlns:cx8="http://schemas.microsoft.com/office/drawing/2016/5/14/chartex" xmlns:mc="http://schemas.openxmlformats.org/markup-compatibility/2006" xmlns:aink="http://schemas.microsoft.com/office/drawing/2016/ink" xmlns:am3d="http://schemas.microsoft.com/office/drawing/2017/model3d" xmlns:o="urn:schemas-microsoft-com:office:office" xmlns:r="http://schemas.openxmlformats.org/officeDocument/2006/relationships" xmlns:m="http://schemas.openxmlformats.org/officeDocument/2006/math" xmlns:v="urn:schemas-microsoft-com:vml" xmlns:wp14="http://schemas.microsoft.com/office/word/2010/wordprocessingDrawing" xmlns:wp="http://schemas.openxmlformats.org/drawingml/2006/wordprocessingDrawing" xmlns:w10="urn:schemas-microsoft-com:office:word" xmlns:w="http://schemas.openxmlformats.org/wordprocessingml/2006/main" xmlns:w14="http://schemas.microsoft.com/office/word/2010/wordml" xmlns:w15="http://schemas.microsoft.com/office/word/2012/wordml" xmlns:w16cid="http://schemas.microsoft.com/office/word/2016/wordml/cid" xmlns:w16se="http://schemas.microsoft.com/office/word/2015/wordml/symex" xmlns:wpg="http://schemas.microsoft.com/office/word/2010/wordprocessingGroup" xmlns:wpi="http://schemas.microsoft.com/office/word/2010/wordprocessingInk" xmlns:wne="http://schemas.microsoft.com/office/word/2006/wordml" xmlns:wps="http://schemas.microsoft.com/office/word/2010/wordprocessingShape" mc:Ignorable="w14 w15 w16se w16cid wp14"/>
-</file>
-
-<file path=word/glossary/fontTable.xml><?xml version="1.0" encoding="utf-8"?>
-<w:fonts xmlns:mc="http://schemas.openxmlformats.org/markup-compatibility/2006" xmlns:r="http://schemas.openxmlformats.org/officeDocument/2006/relationships" xmlns:w="http://schemas.openxmlformats.org/wordprocessingml/2006/main" xmlns:w14="http://schemas.microsoft.com/office/word/2010/wordml" xmlns:w15="http://schemas.microsoft.com/office/word/2012/wordml" xmlns:w16cid="http://schemas.microsoft.com/office/word/2016/wordml/cid" xmlns:w16se="http://schemas.microsoft.com/office/word/2015/wordml/symex" mc:Ignorable="w14 w15 w16se w16cid">
-  <w:font w:name="Times New Roman">
-    <w:panose1 w:val="02020603050405020304"/>
-    <w:charset w:val="00"/>
-    <w:family w:val="roman"/>
-    <w:pitch w:val="variable"/>
-    <w:sig w:usb0="E0002AFF" w:usb1="C0007841" w:usb2="00000009" w:usb3="00000000" w:csb0="000001FF" w:csb1="00000000"/>
-  </w:font>
-  <w:font w:name="Calibri">
-    <w:panose1 w:val="020F0502020204030204"/>
-    <w:charset w:val="00"/>
-    <w:family w:val="swiss"/>
-    <w:pitch w:val="variable"/>
-    <w:sig w:usb0="A0002AEF" w:usb1="4000207B" w:usb2="00000000" w:usb3="00000000" w:csb0="000001FF" w:csb1="00000000"/>
-  </w:font>
-  <w:font w:name="Calibri Light">
-    <w:panose1 w:val="020F0302020204030204"/>
-    <w:charset w:val="00"/>
-    <w:family w:val="swiss"/>
-    <w:pitch w:val="variable"/>
-    <w:sig w:usb0="A0002AEF" w:usb1="4000207B" w:usb2="00000000" w:usb3="00000000" w:csb0="000001FF" w:csb1="00000000"/>
-  </w:font>
-</w:fonts>
-</file>
-
-<file path=word/glossary/settings.xml><?xml version="1.0" encoding="utf-8"?>
-<w:settings xmlns:mc="http://schemas.openxmlformats.org/markup-compatibility/2006" xmlns:o="urn:schemas-microsoft-com:office:office" xmlns:r="http://schemas.openxmlformats.org/officeDocument/2006/relationships" xmlns:m="http://schemas.openxmlformats.org/officeDocument/2006/math" xmlns:v="urn:schemas-microsoft-com:vml" xmlns:w10="urn:schemas-microsoft-com:office:word" xmlns:w="http://schemas.openxmlformats.org/wordprocessingml/2006/main" xmlns:w14="http://schemas.microsoft.com/office/word/2010/wordml" xmlns:w15="http://schemas.microsoft.com/office/word/2012/wordml" xmlns:w16cid="http://schemas.microsoft.com/office/word/2016/wordml/cid" xmlns:w16se="http://schemas.microsoft.com/office/word/2015/wordml/symex" xmlns:sl="http://schemas.openxmlformats.org/schemaLibrary/2006/main" mc:Ignorable="w14 w15 w16se w16cid">
-  <w:view w:val="normal"/>
-  <w:defaultTabStop w:val="708"/>
-  <w:hyphenationZone w:val="425"/>
-  <w:characterSpacingControl w:val="doNotCompress"/>
-  <w:compat>
-    <w:useFELayout/>
-    <w:compatSetting w:name="compatibilityMode" w:uri="http://schemas.microsoft.com/office/word" w:val="15"/>
-    <w:compatSetting w:name="overrideTableStyleFontSizeAndJustification" w:uri="http://schemas.microsoft.com/office/word" w:val="1"/>
-    <w:compatSetting w:name="enableOpenTypeFeatures" w:uri="http://schemas.microsoft.com/office/word" w:val="1"/>
-    <w:compatSetting w:name="doNotFlipMirrorIndents" w:uri="http://schemas.microsoft.com/office/word" w:val="1"/>
-    <w:compatSetting w:name="differentiateMultirowTableHeaders" w:uri="http://schemas.microsoft.com/office/word" w:val="1"/>
-    <w:compatSetting w:name="useWord2013TrackBottomHyphenation" w:uri="http://schemas.microsoft.com/office/word" w:val="0"/>
-  </w:compat>
-  <w:rsids>
-    <w:rsidRoot w:val="00733438"/>
-    <w:rsid w:val="00733438"/>
-  </w:rsids>
-  <m:mathPr>
-    <m:mathFont m:val="Cambria Math"/>
-    <m:brkBin m:val="before"/>
-    <m:brkBinSub m:val="--"/>
-    <m:smallFrac m:val="0"/>
-    <m:dispDef/>
-    <m:lMargin m:val="0"/>
-    <m:rMargin m:val="0"/>
-    <m:defJc m:val="centerGroup"/>
-    <m:wrapIndent m:val="1440"/>
-    <m:intLim m:val="subSup"/>
-    <m:naryLim m:val="undOvr"/>
-  </m:mathPr>
-  <w:themeFontLang w:val="nl-NL"/>
-  <w:clrSchemeMapping w:bg1="light1" w:t1="dark1" w:bg2="light2" w:t2="dark2" w:accent1="accent1" w:accent2="accent2" w:accent3="accent3" w:accent4="accent4" w:accent5="accent5" w:accent6="accent6" w:hyperlink="hyperlink" w:followedHyperlink="followedHyperlink"/>
-  <w:decimalSymbol w:val=","/>
-  <w:listSeparator w:val=";"/>
-  <w15:chartTrackingRefBased/>
-</w:settings>
-</file>
-
-<file path=word/glossary/styles.xml><?xml version="1.0" encoding="utf-8"?>
-<w:styles xmlns:mc="http://schemas.openxmlformats.org/markup-compatibility/2006" xmlns:r="http://schemas.openxmlformats.org/officeDocument/2006/relationships" xmlns:w="http://schemas.openxmlformats.org/wordprocessingml/2006/main" xmlns:w14="http://schemas.microsoft.com/office/word/2010/wordml" xmlns:w15="http://schemas.microsoft.com/office/word/2012/wordml" xmlns:w16cid="http://schemas.microsoft.com/office/word/2016/wordml/cid" xmlns:w16se="http://schemas.microsoft.com/office/word/2015/wordml/symex" mc:Ignorable="w14 w15 w16se w16cid">
-  <w:docDefaults>
-    <w:rPrDefault>
-      <w:rPr>
-        <w:rFonts w:asciiTheme="minorHAnsi" w:eastAsiaTheme="minorEastAsia" w:hAnsiTheme="minorHAnsi" w:cstheme="minorBidi"/>
-        <w:sz w:val="22"/>
-        <w:szCs w:val="22"/>
-        <w:lang w:val="nl-NL" w:eastAsia="nl-NL" w:bidi="ar-SA"/>
-      </w:rPr>
-    </w:rPrDefault>
-    <w:pPrDefault>
-      <w:pPr>
-        <w:spacing w:after="160" w:line="259" w:lineRule="auto"/>
-      </w:pPr>
-    </w:pPrDefault>
-  </w:docDefaults>
-  <w:latentStyles w:defLockedState="0" w:defUIPriority="99" w:defSemiHidden="0" w:defUnhideWhenUsed="0" w:defQFormat="0" w:count="375">
-    <w:lsdException w:name="Normal" w:uiPriority="0" w:qFormat="1"/>
-    <w:lsdException w:name="heading 1" w:uiPriority="9" w:qFormat="1"/>
-    <w:lsdException w:name="heading 2" w:semiHidden="1" w:uiPriority="9" w:unhideWhenUsed="1" w:qFormat="1"/>
-    <w:lsdException w:name="heading 3" w:semiHidden="1" w:uiPriority="9" w:unhideWhenUsed="1" w:qFormat="1"/>
-    <w:lsdException w:name="heading 4" w:semiHidden="1" w:uiPriority="9" w:unhideWhenUsed="1" w:qFormat="1"/>
-    <w:lsdException w:name="heading 5" w:semiHidden="1" w:uiPriority="9" w:unhideWhenUsed="1" w:qFormat="1"/>
-    <w:lsdException w:name="heading 6" w:semiHidden="1" w:uiPriority="9" w:unhideWhenUsed="1" w:qFormat="1"/>
-    <w:lsdException w:name="heading 7" w:semiHidden="1" w:uiPriority="9" w:unhideWhenUsed="1" w:qFormat="1"/>
-    <w:lsdException w:name="heading 8" w:semiHidden="1" w:uiPriority="9" w:unhideWhenUsed="1" w:qFormat="1"/>
-    <w:lsdException w:name="heading 9" w:semiHidden="1" w:uiPriority="9" w:unhideWhenUsed="1" w:qFormat="1"/>
-    <w:lsdException w:name="index 1" w:semiHidden="1" w:unhideWhenUsed="1"/>
-    <w:lsdException w:name="index 2" w:semiHidden="1" w:unhideWhenUsed="1"/>
-    <w:lsdException w:name="index 3" w:semiHidden="1" w:unhideWhenUsed="1"/>
-    <w:lsdException w:name="index 4" w:semiHidden="1" w:unhideWhenUsed="1"/>
-    <w:lsdException w:name="index 5" w:semiHidden="1" w:unhideWhenUsed="1"/>
-    <w:lsdException w:name="index 6" w:semiHidden="1" w:unhideWhenUsed="1"/>
-    <w:lsdException w:name="index 7" w:semiHidden="1" w:unhideWhenUsed="1"/>
-    <w:lsdException w:name="index 8" w:semiHidden="1" w:unhideWhenUsed="1"/>
-    <w:lsdException w:name="index 9" w:semiHidden="1" w:unhideWhenUsed="1"/>
-    <w:lsdException w:name="toc 1" w:semiHidden="1" w:uiPriority="39" w:unhideWhenUsed="1"/>
-    <w:lsdException w:name="toc 2" w:semiHidden="1" w:uiPriority="39" w:unhideWhenUsed="1"/>
-    <w:lsdException w:name="toc 3" w:semiHidden="1" w:uiPriority="39" w:unhideWhenUsed="1"/>
-    <w:lsdException w:name="toc 4" w:semiHidden="1" w:uiPriority="39" w:unhideWhenUsed="1"/>
-    <w:lsdException w:name="toc 5" w:semiHidden="1" w:uiPriority="39" w:unhideWhenUsed="1"/>
-    <w:lsdException w:name="toc 6" w:semiHidden="1" w:uiPriority="39" w:unhideWhenUsed="1"/>
-    <w:lsdException w:name="toc 7" w:semiHidden="1" w:uiPriority="39" w:unhideWhenUsed="1"/>
-    <w:lsdException w:name="toc 8" w:semiHidden="1" w:uiPriority="39" w:unhideWhenUsed="1"/>
-    <w:lsdException w:name="toc 9" w:semiHidden="1" w:uiPriority="39" w:unhideWhenUsed="1"/>
-    <w:lsdException w:name="Normal Indent" w:semiHidden="1" w:unhideWhenUsed="1"/>
-    <w:lsdException w:name="footnote text" w:semiHidden="1" w:unhideWhenUsed="1"/>
-    <w:lsdException w:name="annotation text" w:semiHidden="1" w:unhideWhenUsed="1"/>
-    <w:lsdException w:name="header" w:semiHidden="1" w:unhideWhenUsed="1"/>
-    <w:lsdException w:name="footer" w:semiHidden="1" w:unhideWhenUsed="1"/>
-    <w:lsdException w:name="index heading" w:semiHidden="1" w:unhideWhenUsed="1"/>
-    <w:lsdException w:name="caption" w:semiHidden="1" w:uiPriority="35" w:unhideWhenUsed="1" w:qFormat="1"/>
-    <w:lsdException w:name="table of figures" w:semiHidden="1" w:unhideWhenUsed="1"/>
-    <w:lsdException w:name="envelope address" w:semiHidden="1" w:unhideWhenUsed="1"/>
-    <w:lsdException w:name="envelope return" w:semiHidden="1" w:unhideWhenUsed="1"/>
-    <w:lsdException w:name="footnote reference" w:semiHidden="1" w:unhideWhenUsed="1"/>
-    <w:lsdException w:name="annotation reference" w:semiHidden="1" w:unhideWhenUsed="1"/>
-    <w:lsdException w:name="line number" w:semiHidden="1" w:unhideWhenUsed="1"/>
-    <w:lsdException w:name="page number" w:semiHidden="1" w:unhideWhenUsed="1"/>
-    <w:lsdException w:name="endnote reference" w:semiHidden="1" w:unhideWhenUsed="1"/>
-    <w:lsdException w:name="endnote text" w:semiHidden="1" w:unhideWhenUsed="1"/>
-    <w:lsdException w:name="table of authorities" w:semiHidden="1" w:unhideWhenUsed="1"/>
-    <w:lsdException w:name="macro" w:semiHidden="1" w:unhideWhenUsed="1"/>
-    <w:lsdException w:name="toa heading" w:semiHidden="1" w:unhideWhenUsed="1"/>
-    <w:lsdException w:name="List" w:semiHidden="1" w:unhideWhenUsed="1"/>
-    <w:lsdException w:name="List Bullet" w:semiHidden="1" w:unhideWhenUsed="1"/>
-    <w:lsdException w:name="List Number" w:semiHidden="1" w:unhideWhenUsed="1"/>
-    <w:lsdException w:name="List 2" w:semiHidden="1" w:unhideWhenUsed="1"/>
-    <w:lsdException w:name="List 3" w:semiHidden="1" w:unhideWhenUsed="1"/>
-    <w:lsdException w:name="List 4" w:semiHidden="1" w:unhideWhenUsed="1"/>
-    <w:lsdException w:name="List 5" w:semiHidden="1" w:unhideWhenUsed="1"/>
-    <w:lsdException w:name="List Bullet 2" w:semiHidden="1" w:unhideWhenUsed="1"/>
-    <w:lsdException w:name="List Bullet 3" w:semiHidden="1" w:unhideWhenUsed="1"/>
-    <w:lsdException w:name="List Bullet 4" w:semiHidden="1" w:unhideWhenUsed="1"/>
-    <w:lsdException w:name="List Bullet 5" w:semiHidden="1" w:unhideWhenUsed="1"/>
-    <w:lsdException w:name="List Number 2" w:semiHidden="1" w:unhideWhenUsed="1"/>
-    <w:lsdException w:name="List Number 3" w:semiHidden="1" w:unhideWhenUsed="1"/>
-    <w:lsdException w:name="List Number 4" w:semiHidden="1" w:unhideWhenUsed="1"/>
-    <w:lsdException w:name="List Number 5" w:semiHidden="1" w:unhideWhenUsed="1"/>
-    <w:lsdException w:name="Title" w:uiPriority="10" w:qFormat="1"/>
-    <w:lsdException w:name="Closing" w:semiHidden="1" w:unhideWhenUsed="1"/>
-    <w:lsdException w:name="Signature" w:semiHidden="1" w:unhideWhenUsed="1"/>
-    <w:lsdException w:name="Default Paragraph Font" w:semiHidden="1" w:uiPriority="1" w:unhideWhenUsed="1"/>
-    <w:lsdException w:name="Body Text" w:semiHidden="1" w:unhideWhenUsed="1"/>
-    <w:lsdException w:name="Body Text Indent" w:semiHidden="1" w:unhideWhenUsed="1"/>
-    <w:lsdException w:name="List Continue" w:semiHidden="1" w:unhideWhenUsed="1"/>
-    <w:lsdException w:name="List Continue 2" w:semiHidden="1" w:unhideWhenUsed="1"/>
-    <w:lsdException w:name="List Continue 3" w:semiHidden="1" w:unhideWhenUsed="1"/>
-    <w:lsdException w:name="List Continue 4" w:semiHidden="1" w:unhideWhenUsed="1"/>
-    <w:lsdException w:name="List Continue 5" w:semiHidden="1" w:unhideWhenUsed="1"/>
-    <w:lsdException w:name="Message Header" w:semiHidden="1" w:unhideWhenUsed="1"/>
-    <w:lsdException w:name="Subtitle" w:uiPriority="11" w:qFormat="1"/>
-    <w:lsdException w:name="Salutation" w:semiHidden="1" w:unhideWhenUsed="1"/>
-    <w:lsdException w:name="Date" w:semiHidden="1" w:unhideWhenUsed="1"/>
-    <w:lsdException w:name="Body Text First Indent" w:semiHidden="1" w:unhideWhenUsed="1"/>
-    <w:lsdException w:name="Body Text First Indent 2" w:semiHidden="1" w:unhideWhenUsed="1"/>
-    <w:lsdException w:name="Note Heading" w:semiHidden="1" w:unhideWhenUsed="1"/>
-    <w:lsdException w:name="Body Text 2" w:semiHidden="1" w:unhideWhenUsed="1"/>
-    <w:lsdException w:name="Body Text 3" w:semiHidden="1" w:unhideWhenUsed="1"/>
-    <w:lsdException w:name="Body Text Indent 2" w:semiHidden="1" w:unhideWhenUsed="1"/>
-    <w:lsdException w:name="Body Text Indent 3" w:semiHidden="1" w:unhideWhenUsed="1"/>
-    <w:lsdException w:name="Block Text" w:semiHidden="1" w:unhideWhenUsed="1"/>
-    <w:lsdException w:name="Hyperlink" w:semiHidden="1" w:unhideWhenUsed="1"/>
-    <w:lsdException w:name="FollowedHyperlink" w:semiHidden="1" w:unhideWhenUsed="1"/>
-    <w:lsdException w:name="Strong" w:uiPriority="22" w:qFormat="1"/>
-    <w:lsdException w:name="Emphasis" w:uiPriority="20" w:qFormat="1"/>
-    <w:lsdException w:name="Document Map" w:semiHidden="1" w:unhideWhenUsed="1"/>
-    <w:lsdException w:name="Plain Text" w:semiHidden="1" w:unhideWhenUsed="1"/>
-    <w:lsdException w:name="E-mail Signature" w:semiHidden="1" w:unhideWhenUsed="1"/>
-    <w:lsdException w:name="HTML Top of Form" w:semiHidden="1" w:unhideWhenUsed="1"/>
-    <w:lsdException w:name="HTML Bottom of Form" w:semiHidden="1" w:unhideWhenUsed="1"/>
-    <w:lsdException w:name="Normal (Web)" w:semiHidden="1" w:unhideWhenUsed="1"/>
-    <w:lsdException w:name="HTML Acronym" w:semiHidden="1" w:unhideWhenUsed="1"/>
-    <w:lsdException w:name="HTML Address" w:semiHidden="1" w:unhideWhenUsed="1"/>
-    <w:lsdException w:name="HTML Cite" w:semiHidden="1" w:unhideWhenUsed="1"/>
-    <w:lsdException w:name="HTML Code" w:semiHidden="1" w:unhideWhenUsed="1"/>
-    <w:lsdException w:name="HTML Definition" w:semiHidden="1" w:unhideWhenUsed="1"/>
-    <w:lsdException w:name="HTML Keyboard" w:semiHidden="1" w:unhideWhenUsed="1"/>
-    <w:lsdException w:name="HTML Preformatted" w:semiHidden="1" w:unhideWhenUsed="1"/>
-    <w:lsdException w:name="HTML Sample" w:semiHidden="1" w:unhideWhenUsed="1"/>
-    <w:lsdException w:name="HTML Typewriter" w:semiHidden="1" w:unhideWhenUsed="1"/>
-    <w:lsdException w:name="HTML Variable" w:semiHidden="1" w:unhideWhenUsed="1"/>
-    <w:lsdException w:name="Normal Table" w:semiHidden="1" w:unhideWhenUsed="1"/>
-    <w:lsdException w:name="annotation subject" w:semiHidden="1" w:unhideWhenUsed="1"/>
-    <w:lsdException w:name="No List" w:semiHidden="1" w:unhideWhenUsed="1"/>
-    <w:lsdException w:name="Outline List 1" w:semiHidden="1" w:unhideWhenUsed="1"/>
-    <w:lsdException w:name="Outline List 2" w:semiHidden="1" w:unhideWhenUsed="1"/>
-    <w:lsdException w:name="Outline List 3" w:semiHidden="1" w:unhideWhenUsed="1"/>
-    <w:lsdException w:name="Table Simple 1" w:semiHidden="1" w:unhideWhenUsed="1"/>
-    <w:lsdException w:name="Table Simple 2" w:semiHidden="1" w:unhideWhenUsed="1"/>
-    <w:lsdException w:name="Table Simple 3" w:semiHidden="1" w:unhideWhenUsed="1"/>
-    <w:lsdException w:name="Table Classic 1" w:semiHidden="1" w:unhideWhenUsed="1"/>
-    <w:lsdException w:name="Table Classic 2" w:semiHidden="1" w:unhideWhenUsed="1"/>
-    <w:lsdException w:name="Table Classic 3" w:semiHidden="1" w:unhideWhenUsed="1"/>
-    <w:lsdException w:name="Table Classic 4" w:semiHidden="1" w:unhideWhenUsed="1"/>
-    <w:lsdException w:name="Table Colorful 1" w:semiHidden="1" w:unhideWhenUsed="1"/>
-    <w:lsdException w:name="Table Colorful 2" w:semiHidden="1" w:unhideWhenUsed="1"/>
-    <w:lsdException w:name="Table Colorful 3" w:semiHidden="1" w:unhideWhenUsed="1"/>
-    <w:lsdException w:name="Table Columns 1" w:semiHidden="1" w:unhideWhenUsed="1"/>
-    <w:lsdException w:name="Table Columns 2" w:semiHidden="1" w:unhideWhenUsed="1"/>
-    <w:lsdException w:name="Table Columns 3" w:semiHidden="1" w:unhideWhenUsed="1"/>
-    <w:lsdException w:name="Table Columns 4" w:semiHidden="1" w:unhideWhenUsed="1"/>
-    <w:lsdException w:name="Table Columns 5" w:semiHidden="1" w:unhideWhenUsed="1"/>
-    <w:lsdException w:name="Table Grid 1" w:semiHidden="1" w:unhideWhenUsed="1"/>
-    <w:lsdException w:name="Table Grid 2" w:semiHidden="1" w:unhideWhenUsed="1"/>
-    <w:lsdException w:name="Table Grid 3" w:semiHidden="1" w:unhideWhenUsed="1"/>
-    <w:lsdException w:name="Table Grid 4" w:semiHidden="1" w:unhideWhenUsed="1"/>
-    <w:lsdException w:name="Table Grid 5" w:semiHidden="1" w:unhideWhenUsed="1"/>
-    <w:lsdException w:name="Table Grid 6" w:semiHidden="1" w:unhideWhenUsed="1"/>
-    <w:lsdException w:name="Table Grid 7" w:semiHidden="1" w:unhideWhenUsed="1"/>
-    <w:lsdException w:name="Table Grid 8" w:semiHidden="1" w:unhideWhenUsed="1"/>
-    <w:lsdException w:name="Table List 1" w:semiHidden="1" w:unhideWhenUsed="1"/>
-    <w:lsdException w:name="Table List 2" w:semiHidden="1" w:unhideWhenUsed="1"/>
-    <w:lsdException w:name="Table List 3" w:semiHidden="1" w:unhideWhenUsed="1"/>
-    <w:lsdException w:name="Table List 4" w:semiHidden="1" w:unhideWhenUsed="1"/>
-    <w:lsdException w:name="Table List 5" w:semiHidden="1" w:unhideWhenUsed="1"/>
-    <w:lsdException w:name="Table List 6" w:semiHidden="1" w:unhideWhenUsed="1"/>
-    <w:lsdException w:name="Table List 7" w:semiHidden="1" w:unhideWhenUsed="1"/>
-    <w:lsdException w:name="Table List 8" w:semiHidden="1" w:unhideWhenUsed="1"/>
-    <w:lsdException w:name="Table 3D effects 1" w:semiHidden="1" w:unhideWhenUsed="1"/>
-    <w:lsdException w:name="Table 3D effects 2" w:semiHidden="1" w:unhideWhenUsed="1"/>
-    <w:lsdException w:name="Table 3D effects 3" w:semiHidden="1" w:unhideWhenUsed="1"/>
-    <w:lsdException w:name="Table Contemporary" w:semiHidden="1" w:unhideWhenUsed="1"/>
-    <w:lsdException w:name="Table Elegant" w:semiHidden="1" w:unhideWhenUsed="1"/>
-    <w:lsdException w:name="Table Professional" w:semiHidden="1" w:unhideWhenUsed="1"/>
-    <w:lsdException w:name="Table Subtle 1" w:semiHidden="1" w:unhideWhenUsed="1"/>
-    <w:lsdException w:name="Table Subtle 2" w:semiHidden="1" w:unhideWhenUsed="1"/>
-    <w:lsdException w:name="Table Web 1" w:semiHidden="1" w:unhideWhenUsed="1"/>
-    <w:lsdException w:name="Table Web 2" w:semiHidden="1" w:unhideWhenUsed="1"/>
-    <w:lsdException w:name="Table Web 3" w:semiHidden="1" w:unhideWhenUsed="1"/>
-    <w:lsdException w:name="Balloon Text" w:semiHidden="1" w:unhideWhenUsed="1"/>
-    <w:lsdException w:name="Table Grid" w:uiPriority="39"/>
-    <w:lsdException w:name="Table Theme" w:semiHidden="1" w:unhideWhenUsed="1"/>
-    <w:lsdException w:name="Placeholder Text" w:semiHidden="1"/>
-    <w:lsdException w:name="No Spacing" w:uiPriority="1" w:qFormat="1"/>
-    <w:lsdException w:name="Light Shading" w:uiPriority="60"/>
-    <w:lsdException w:name="Light List" w:uiPriority="61"/>
-    <w:lsdException w:name="Light Grid" w:uiPriority="62"/>
-    <w:lsdException w:name="Medium Shading 1" w:uiPriority="63"/>
-    <w:lsdException w:name="Medium Shading 2" w:uiPriority="64"/>
-    <w:lsdException w:name="Medium List 1" w:uiPriority="65"/>
-    <w:lsdException w:name="Medium List 2" w:uiPriority="66"/>
-    <w:lsdException w:name="Medium Grid 1" w:uiPriority="67"/>
-    <w:lsdException w:name="Medium Grid 2" w:uiPriority="68"/>
-    <w:lsdException w:name="Medium Grid 3" w:uiPriority="69"/>
-    <w:lsdException w:name="Dark List" w:uiPriority="70"/>
-    <w:lsdException w:name="Colorful Shading" w:uiPriority="71"/>
-    <w:lsdException w:name="Colorful List" w:uiPriority="72"/>
-    <w:lsdException w:name="Colorful Grid" w:uiPriority="73"/>
-    <w:lsdException w:name="Light Shading Accent 1" w:uiPriority="60"/>
-    <w:lsdException w:name="Light List Accent 1" w:uiPriority="61"/>
-    <w:lsdException w:name="Light Grid Accent 1" w:uiPriority="62"/>
-    <w:lsdException w:name="Medium Shading 1 Accent 1" w:uiPriority="63"/>
-    <w:lsdException w:name="Medium Shading 2 Accent 1" w:uiPriority="64"/>
-    <w:lsdException w:name="Medium List 1 Accent 1" w:uiPriority="65"/>
-    <w:lsdException w:name="Revision" w:semiHidden="1"/>
-    <w:lsdException w:name="List Paragraph" w:uiPriority="34" w:qFormat="1"/>
-    <w:lsdException w:name="Quote" w:uiPriority="29" w:qFormat="1"/>
-    <w:lsdException w:name="Intense Quote" w:uiPriority="30" w:qFormat="1"/>
-    <w:lsdException w:name="Medium List 2 Accent 1" w:uiPriority="66"/>
-    <w:lsdException w:name="Medium Grid 1 Accent 1" w:uiPriority="67"/>
-    <w:lsdException w:name="Medium Grid 2 Accent 1" w:uiPriority="68"/>
-    <w:lsdException w:name="Medium Grid 3 Accent 1" w:uiPriority="69"/>
-    <w:lsdException w:name="Dark List Accent 1" w:uiPriority="70"/>
-    <w:lsdException w:name="Colorful Shading Accent 1" w:uiPriority="71"/>
-    <w:lsdException w:name="Colorful List Accent 1" w:uiPriority="72"/>
-    <w:lsdException w:name="Colorful Grid Accent 1" w:uiPriority="73"/>
-    <w:lsdException w:name="Light Shading Accent 2" w:uiPriority="60"/>
-    <w:lsdException w:name="Light List Accent 2" w:uiPriority="61"/>
-    <w:lsdException w:name="Light Grid Accent 2" w:uiPriority="62"/>
-    <w:lsdException w:name="Medium Shading 1 Accent 2" w:uiPriority="63"/>
-    <w:lsdException w:name="Medium Shading 2 Accent 2" w:uiPriority="64"/>
-    <w:lsdException w:name="Medium List 1 Accent 2" w:uiPriority="65"/>
-    <w:lsdException w:name="Medium List 2 Accent 2" w:uiPriority="66"/>
-    <w:lsdException w:name="Medium Grid 1 Accent 2" w:uiPriority="67"/>
-    <w:lsdException w:name="Medium Grid 2 Accent 2" w:uiPriority="68"/>
-    <w:lsdException w:name="Medium Grid 3 Accent 2" w:uiPriority="69"/>
-    <w:lsdException w:name="Dark List Accent 2" w:uiPriority="70"/>
-    <w:lsdException w:name="Colorful Shading Accent 2" w:uiPriority="71"/>
-    <w:lsdException w:name="Colorful List Accent 2" w:uiPriority="72"/>
-    <w:lsdException w:name="Colorful Grid Accent 2" w:uiPriority="73"/>
-    <w:lsdException w:name="Light Shading Accent 3" w:uiPriority="60"/>
-    <w:lsdException w:name="Light List Accent 3" w:uiPriority="61"/>
-    <w:lsdException w:name="Light Grid Accent 3" w:uiPriority="62"/>
-    <w:lsdException w:name="Medium Shading 1 Accent 3" w:uiPriority="63"/>
-    <w:lsdException w:name="Medium Shading 2 Accent 3" w:uiPriority="64"/>
-    <w:lsdException w:name="Medium List 1 Accent 3" w:uiPriority="65"/>
-    <w:lsdException w:name="Medium List 2 Accent 3" w:uiPriority="66"/>
-    <w:lsdException w:name="Medium Grid 1 Accent 3" w:uiPriority="67"/>
-    <w:lsdException w:name="Medium Grid 2 Accent 3" w:uiPriority="68"/>
-    <w:lsdException w:name="Medium Grid 3 Accent 3" w:uiPriority="69"/>
-    <w:lsdException w:name="Dark List Accent 3" w:uiPriority="70"/>
-    <w:lsdException w:name="Colorful Shading Accent 3" w:uiPriority="71"/>
-    <w:lsdException w:name="Colorful List Accent 3" w:uiPriority="72"/>
-    <w:lsdException w:name="Colorful Grid Accent 3" w:uiPriority="73"/>
-    <w:lsdException w:name="Light Shading Accent 4" w:uiPriority="60"/>
-    <w:lsdException w:name="Light List Accent 4" w:uiPriority="61"/>
-    <w:lsdException w:name="Light Grid Accent 4" w:uiPriority="62"/>
-    <w:lsdException w:name="Medium Shading 1 Accent 4" w:uiPriority="63"/>
-    <w:lsdException w:name="Medium Shading 2 Accent 4" w:uiPriority="64"/>
-    <w:lsdException w:name="Medium List 1 Accent 4" w:uiPriority="65"/>
-    <w:lsdException w:name="Medium List 2 Accent 4" w:uiPriority="66"/>
-    <w:lsdException w:name="Medium Grid 1 Accent 4" w:uiPriority="67"/>
-    <w:lsdException w:name="Medium Grid 2 Accent 4" w:uiPriority="68"/>
-    <w:lsdException w:name="Medium Grid 3 Accent 4" w:uiPriority="69"/>
-    <w:lsdException w:name="Dark List Accent 4" w:uiPriority="70"/>
-    <w:lsdException w:name="Colorful Shading Accent 4" w:uiPriority="71"/>
-    <w:lsdException w:name="Colorful List Accent 4" w:uiPriority="72"/>
-    <w:lsdException w:name="Colorful Grid Accent 4" w:uiPriority="73"/>
-    <w:lsdException w:name="Light Shading Accent 5" w:uiPriority="60"/>
-    <w:lsdException w:name="Light List Accent 5" w:uiPriority="61"/>
-    <w:lsdException w:name="Light Grid Accent 5" w:uiPriority="62"/>
-    <w:lsdException w:name="Medium Shading 1 Accent 5" w:uiPriority="63"/>
-    <w:lsdException w:name="Medium Shading 2 Accent 5" w:uiPriority="64"/>
-    <w:lsdException w:name="Medium List 1 Accent 5" w:uiPriority="65"/>
-    <w:lsdException w:name="Medium List 2 Accent 5" w:uiPriority="66"/>
-    <w:lsdException w:name="Medium Grid 1 Accent 5" w:uiPriority="67"/>
-    <w:lsdException w:name="Medium Grid 2 Accent 5" w:uiPriority="68"/>
-    <w:lsdException w:name="Medium Grid 3 Accent 5" w:uiPriority="69"/>
-    <w:lsdException w:name="Dark List Accent 5" w:uiPriority="70"/>
-    <w:lsdException w:name="Colorful Shading Accent 5" w:uiPriority="71"/>
-    <w:lsdException w:name="Colorful List Accent 5" w:uiPriority="72"/>
-    <w:lsdException w:name="Colorful Grid Accent 5" w:uiPriority="73"/>
-    <w:lsdException w:name="Light Shading Accent 6" w:uiPriority="60"/>
-    <w:lsdException w:name="Light List Accent 6" w:uiPriority="61"/>
-    <w:lsdException w:name="Light Grid Accent 6" w:uiPriority="62"/>
-    <w:lsdException w:name="Medium Shading 1 Accent 6" w:uiPriority="63"/>
-    <w:lsdException w:name="Medium Shading 2 Accent 6" w:uiPriority="64"/>
-    <w:lsdException w:name="Medium List 1 Accent 6" w:uiPriority="65"/>
-    <w:lsdException w:name="Medium List 2 Accent 6" w:uiPriority="66"/>
-    <w:lsdException w:name="Medium Grid 1 Accent 6" w:uiPriority="67"/>
-    <w:lsdException w:name="Medium Grid 2 Accent 6" w:uiPriority="68"/>
-    <w:lsdException w:name="Medium Grid 3 Accent 6" w:uiPriority="69"/>
-    <w:lsdException w:name="Dark List Accent 6" w:uiPriority="70"/>
-    <w:lsdException w:name="Colorful Shading Accent 6" w:uiPriority="71"/>
-    <w:lsdException w:name="Colorful List Accent 6" w:uiPriority="72"/>
-    <w:lsdException w:name="Colorful Grid Accent 6" w:uiPriority="73"/>
-    <w:lsdException w:name="Subtle Emphasis" w:uiPriority="19" w:qFormat="1"/>
-    <w:lsdException w:name="Intense Emphasis" w:uiPriority="21" w:qFormat="1"/>
-    <w:lsdException w:name="Subtle Reference" w:uiPriority="31" w:qFormat="1"/>
-    <w:lsdException w:name="Intense Reference" w:uiPriority="32" w:qFormat="1"/>
-    <w:lsdException w:name="Book Title" w:uiPriority="33" w:qFormat="1"/>
-    <w:lsdException w:name="Bibliography" w:semiHidden="1" w:uiPriority="37" w:unhideWhenUsed="1"/>
-    <w:lsdException w:name="TOC Heading" w:semiHidden="1" w:uiPriority="39" w:unhideWhenUsed="1" w:qFormat="1"/>
-    <w:lsdException w:name="Plain Table 1" w:uiPriority="41"/>
-    <w:lsdException w:name="Plain Table 2" w:uiPriority="42"/>
-    <w:lsdException w:name="Plain Table 3" w:uiPriority="43"/>
-    <w:lsdException w:name="Plain Table 4" w:uiPriority="44"/>
-    <w:lsdException w:name="Plain Table 5" w:uiPriority="45"/>
-    <w:lsdException w:name="Grid Table Light" w:uiPriority="40"/>
-    <w:lsdException w:name="Grid Table 1 Light" w:uiPriority="46"/>
-    <w:lsdException w:name="Grid Table 2" w:uiPriority="47"/>
-    <w:lsdException w:name="Grid Table 3" w:uiPriority="48"/>
-    <w:lsdException w:name="Grid Table 4" w:uiPriority="49"/>
-    <w:lsdException w:name="Grid Table 5 Dark" w:uiPriority="50"/>
-    <w:lsdException w:name="Grid Table 6 Colorful" w:uiPriority="51"/>
-    <w:lsdException w:name="Grid Table 7 Colorful" w:uiPriority="52"/>
-    <w:lsdException w:name="Grid Table 1 Light Accent 1" w:uiPriority="46"/>
-    <w:lsdException w:name="Grid Table 2 Accent 1" w:uiPriority="47"/>
-    <w:lsdException w:name="Grid Table 3 Accent 1" w:uiPriority="48"/>
-    <w:lsdException w:name="Grid Table 4 Accent 1" w:uiPriority="49"/>
-    <w:lsdException w:name="Grid Table 5 Dark Accent 1" w:uiPriority="50"/>
-    <w:lsdException w:name="Grid Table 6 Colorful Accent 1" w:uiPriority="51"/>
-    <w:lsdException w:name="Grid Table 7 Colorful Accent 1" w:uiPriority="52"/>
-    <w:lsdException w:name="Grid Table 1 Light Accent 2" w:uiPriority="46"/>
-    <w:lsdException w:name="Grid Table 2 Accent 2" w:uiPriority="47"/>
-    <w:lsdException w:name="Grid Table 3 Accent 2" w:uiPriority="48"/>
-    <w:lsdException w:name="Grid Table 4 Accent 2" w:uiPriority="49"/>
-    <w:lsdException w:name="Grid Table 5 Dark Accent 2" w:uiPriority="50"/>
-    <w:lsdException w:name="Grid Table 6 Colorful Accent 2" w:uiPriority="51"/>
-    <w:lsdException w:name="Grid Table 7 Colorful Accent 2" w:uiPriority="52"/>
-    <w:lsdException w:name="Grid Table 1 Light Accent 3" w:uiPriority="46"/>
-    <w:lsdException w:name="Grid Table 2 Accent 3" w:uiPriority="47"/>
-    <w:lsdException w:name="Grid Table 3 Accent 3" w:uiPriority="48"/>
-    <w:lsdException w:name="Grid Table 4 Accent 3" w:uiPriority="49"/>
-    <w:lsdException w:name="Grid Table 5 Dark Accent 3" w:uiPriority="50"/>
-    <w:lsdException w:name="Grid Table 6 Colorful Accent 3" w:uiPriority="51"/>
-    <w:lsdException w:name="Grid Table 7 Colorful Accent 3" w:uiPriority="52"/>
-    <w:lsdException w:name="Grid Table 1 Light Accent 4" w:uiPriority="46"/>
-    <w:lsdException w:name="Grid Table 2 Accent 4" w:uiPriority="47"/>
-    <w:lsdException w:name="Grid Table 3 Accent 4" w:uiPriority="48"/>
-    <w:lsdException w:name="Grid Table 4 Accent 4" w:uiPriority="49"/>
-    <w:lsdException w:name="Grid Table 5 Dark Accent 4" w:uiPriority="50"/>
-    <w:lsdException w:name="Grid Table 6 Colorful Accent 4" w:uiPriority="51"/>
-    <w:lsdException w:name="Grid Table 7 Colorful Accent 4" w:uiPriority="52"/>
-    <w:lsdException w:name="Grid Table 1 Light Accent 5" w:uiPriority="46"/>
-    <w:lsdException w:name="Grid Table 2 Accent 5" w:uiPriority="47"/>
-    <w:lsdException w:name="Grid Table 3 Accent 5" w:uiPriority="48"/>
-    <w:lsdException w:name="Grid Table 4 Accent 5" w:uiPriority="49"/>
-    <w:lsdException w:name="Grid Table 5 Dark Accent 5" w:uiPriority="50"/>
-    <w:lsdException w:name="Grid Table 6 Colorful Accent 5" w:uiPriority="51"/>
-    <w:lsdException w:name="Grid Table 7 Colorful Accent 5" w:uiPriority="52"/>
-    <w:lsdException w:name="Grid Table 1 Light Accent 6" w:uiPriority="46"/>
-    <w:lsdException w:name="Grid Table 2 Accent 6" w:uiPriority="47"/>
-    <w:lsdException w:name="Grid Table 3 Accent 6" w:uiPriority="48"/>
-    <w:lsdException w:name="Grid Table 4 Accent 6" w:uiPriority="49"/>
-    <w:lsdException w:name="Grid Table 5 Dark Accent 6" w:uiPriority="50"/>
-    <w:lsdException w:name="Grid Table 6 Colorful Accent 6" w:uiPriority="51"/>
-    <w:lsdException w:name="Grid Table 7 Colorful Accent 6" w:uiPriority="52"/>
-    <w:lsdException w:name="List Table 1 Light" w:uiPriority="46"/>
-    <w:lsdException w:name="List Table 2" w:uiPriority="47"/>
-    <w:lsdException w:name="List Table 3" w:uiPriority="48"/>
-    <w:lsdException w:name="List Table 4" w:uiPriority="49"/>
-    <w:lsdException w:name="List Table 5 Dark" w:uiPriority="50"/>
-    <w:lsdException w:name="List Table 6 Colorful" w:uiPriority="51"/>
-    <w:lsdException w:name="List Table 7 Colorful" w:uiPriority="52"/>
-    <w:lsdException w:name="List Table 1 Light Accent 1" w:uiPriority="46"/>
-    <w:lsdException w:name="List Table 2 Accent 1" w:uiPriority="47"/>
-    <w:lsdException w:name="List Table 3 Accent 1" w:uiPriority="48"/>
-    <w:lsdException w:name="List Table 4 Accent 1" w:uiPriority="49"/>
-    <w:lsdException w:name="List Table 5 Dark Accent 1" w:uiPriority="50"/>
-    <w:lsdException w:name="List Table 6 Colorful Accent 1" w:uiPriority="51"/>
-    <w:lsdException w:name="List Table 7 Colorful Accent 1" w:uiPriority="52"/>
-    <w:lsdException w:name="List Table 1 Light Accent 2" w:uiPriority="46"/>
-    <w:lsdException w:name="List Table 2 Accent 2" w:uiPriority="47"/>
-    <w:lsdException w:name="List Table 3 Accent 2" w:uiPriority="48"/>
-    <w:lsdException w:name="List Table 4 Accent 2" w:uiPriority="49"/>
-    <w:lsdException w:name="List Table 5 Dark Accent 2" w:uiPriority="50"/>
-    <w:lsdException w:name="List Table 6 Colorful Accent 2" w:uiPriority="51"/>
-    <w:lsdException w:name="List Table 7 Colorful Accent 2" w:uiPriority="52"/>
-    <w:lsdException w:name="List Table 1 Light Accent 3" w:uiPriority="46"/>
-    <w:lsdException w:name="List Table 2 Accent 3" w:uiPriority="47"/>
-    <w:lsdException w:name="List Table 3 Accent 3" w:uiPriority="48"/>
-    <w:lsdException w:name="List Table 4 Accent 3" w:uiPriority="49"/>
-    <w:lsdException w:name="List Table 5 Dark Accent 3" w:uiPriority="50"/>
-    <w:lsdException w:name="List Table 6 Colorful Accent 3" w:uiPriority="51"/>
-    <w:lsdException w:name="List Table 7 Colorful Accent 3" w:uiPriority="52"/>
-    <w:lsdException w:name="List Table 1 Light Accent 4" w:uiPriority="46"/>
-    <w:lsdException w:name="List Table 2 Accent 4" w:uiPriority="47"/>
-    <w:lsdException w:name="List Table 3 Accent 4" w:uiPriority="48"/>
-    <w:lsdException w:name="List Table 4 Accent 4" w:uiPriority="49"/>
-    <w:lsdException w:name="List Table 5 Dark Accent 4" w:uiPriority="50"/>
-    <w:lsdException w:name="List Table 6 Colorful Accent 4" w:uiPriority="51"/>
-    <w:lsdException w:name="List Table 7 Colorful Accent 4" w:uiPriority="52"/>
-    <w:lsdException w:name="List Table 1 Light Accent 5" w:uiPriority="46"/>
-    <w:lsdException w:name="List Table 2 Accent 5" w:uiPriority="47"/>
-    <w:lsdException w:name="List Table 3 Accent 5" w:uiPriority="48"/>
-    <w:lsdException w:name="List Table 4 Accent 5" w:uiPriority="49"/>
-    <w:lsdException w:name="List Table 5 Dark Accent 5" w:uiPriority="50"/>
-    <w:lsdException w:name="List Table 6 Colorful Accent 5" w:uiPriority="51"/>
-    <w:lsdException w:name="List Table 7 Colorful Accent 5" w:uiPriority="52"/>
-    <w:lsdException w:name="List Table 1 Light Accent 6" w:uiPriority="46"/>
-    <w:lsdException w:name="List Table 2 Accent 6" w:uiPriority="47"/>
-    <w:lsdException w:name="List Table 3 Accent 6" w:uiPriority="48"/>
-    <w:lsdException w:name="List Table 4 Accent 6" w:uiPriority="49"/>
-    <w:lsdException w:name="List Table 5 Dark Accent 6" w:uiPriority="50"/>
-    <w:lsdException w:name="List Table 6 Colorful Accent 6" w:uiPriority="51"/>
-    <w:lsdException w:name="List Table 7 Colorful Accent 6" w:uiPriority="52"/>
-    <w:lsdException w:name="Mention" w:semiHidden="1" w:unhideWhenUsed="1"/>
-    <w:lsdException w:name="Smart Hyperlink" w:semiHidden="1" w:unhideWhenUsed="1"/>
-    <w:lsdException w:name="Hashtag" w:semiHidden="1" w:unhideWhenUsed="1"/>
-    <w:lsdException w:name="Unresolved Mention" w:semiHidden="1" w:unhideWhenUsed="1"/>
-  </w:latentStyles>
-  <w:style w:type="paragraph" w:default="1" w:styleId="Standaard">
-    <w:name w:val="Normal"/>
-    <w:qFormat/>
-  </w:style>
-  <w:style w:type="character" w:default="1" w:styleId="Standaardalinea-lettertype">
-    <w:name w:val="Default Paragraph Font"/>
-    <w:uiPriority w:val="1"/>
-    <w:semiHidden/>
-    <w:unhideWhenUsed/>
-  </w:style>
-  <w:style w:type="table" w:default="1" w:styleId="Standaardtabel">
-    <w:name w:val="Normal Table"/>
-    <w:uiPriority w:val="99"/>
-    <w:semiHidden/>
-    <w:unhideWhenUsed/>
-    <w:tblPr>
-      <w:tblInd w:w="0" w:type="dxa"/>
-      <w:tblCellMar>
-        <w:top w:w="0" w:type="dxa"/>
-        <w:left w:w="108" w:type="dxa"/>
-        <w:bottom w:w="0" w:type="dxa"/>
-        <w:right w:w="108" w:type="dxa"/>
-      </w:tblCellMar>
-    </w:tblPr>
-  </w:style>
-  <w:style w:type="numbering" w:default="1" w:styleId="Geenlijst">
-    <w:name w:val="No List"/>
-    <w:uiPriority w:val="99"/>
-    <w:semiHidden/>
-    <w:unhideWhenUsed/>
-  </w:style>
-  <w:style w:type="paragraph" w:customStyle="1" w:styleId="9AE1BD7FB664422F8E95EB9601D63A56">
-    <w:name w:val="9AE1BD7FB664422F8E95EB9601D63A56"/>
-    <w:rsid w:val="00733438"/>
-  </w:style>
-  <w:style w:type="paragraph" w:customStyle="1" w:styleId="C00F333BAB0040C29C054A1E207B99C5">
-    <w:name w:val="C00F333BAB0040C29C054A1E207B99C5"/>
-    <w:rsid w:val="00733438"/>
-  </w:style>
-  <w:style w:type="paragraph" w:customStyle="1" w:styleId="7708AE4641004F29B7DA8D7A80B32513">
-    <w:name w:val="7708AE4641004F29B7DA8D7A80B32513"/>
-    <w:rsid w:val="00733438"/>
-  </w:style>
-</w:styles>
-</file>
-
-<file path=word/glossary/webSettings.xml><?xml version="1.0" encoding="utf-8"?>
-<w:webSettings xmlns:mc="http://schemas.openxmlformats.org/markup-compatibility/2006" xmlns:r="http://schemas.openxmlformats.org/officeDocument/2006/relationships" xmlns:w="http://schemas.openxmlformats.org/wordprocessingml/2006/main" xmlns:w14="http://schemas.microsoft.com/office/word/2010/wordml" xmlns:w15="http://schemas.microsoft.com/office/word/2012/wordml" xmlns:w16cid="http://schemas.microsoft.com/office/word/2016/wordml/cid" xmlns:w16se="http://schemas.microsoft.com/office/word/2015/wordml/symex" mc:Ignorable="w14 w15 w16se w16cid">
-  <w:optimizeForBrowser/>
-  <w:allowPNG/>
-</w:webSettings>
 </file>
 
 <file path=word/theme/theme1.xml><?xml version="1.0" encoding="utf-8"?>
@@ -8429,7 +8197,7 @@
 </file>
 
 <file path=customXml/itemProps1.xml><?xml version="1.0" encoding="utf-8"?>
-<ds:datastoreItem xmlns:ds="http://schemas.openxmlformats.org/officeDocument/2006/customXml" ds:itemID="{7AF5E782-1E42-45A2-A91B-A5627AE18B73}">
+<ds:datastoreItem xmlns:ds="http://schemas.openxmlformats.org/officeDocument/2006/customXml" ds:itemID="{627A9781-67E9-40C5-B25E-DA1926868575}">
   <ds:schemaRefs>
     <ds:schemaRef ds:uri="http://schemas.openxmlformats.org/officeDocument/2006/bibliography"/>
   </ds:schemaRefs>

</xml_diff>